<commit_message>
Correcion 08 - me falta rodriguez
</commit_message>
<xml_diff>
--- a/Desafios/Correcciones 08.docx
+++ b/Desafios/Correcciones 08.docx
@@ -1,6 +1,6 @@
 
 <file path=word/document.xml><?xml version="1.0" encoding="utf-8"?>
-<w:document xmlns:wpc="http://schemas.microsoft.com/office/word/2010/wordprocessingCanvas" xmlns:cx="http://schemas.microsoft.com/office/drawing/2014/chartex" xmlns:cx1="http://schemas.microsoft.com/office/drawing/2015/9/8/chartex" xmlns:cx2="http://schemas.microsoft.com/office/drawing/2015/10/21/chartex" xmlns:cx3="http://schemas.microsoft.com/office/drawing/2016/5/9/chartex" xmlns:cx4="http://schemas.microsoft.com/office/drawing/2016/5/10/chartex" xmlns:cx5="http://schemas.microsoft.com/office/drawing/2016/5/11/chartex" xmlns:cx6="http://schemas.microsoft.com/office/drawing/2016/5/12/chartex" xmlns:cx7="http://schemas.microsoft.com/office/drawing/2016/5/13/chartex" xmlns:cx8="http://schemas.microsoft.com/office/drawing/2016/5/14/chartex" xmlns:mc="http://schemas.openxmlformats.org/markup-compatibility/2006" xmlns:aink="http://schemas.microsoft.com/office/drawing/2016/ink" xmlns:am3d="http://schemas.microsoft.com/office/drawing/2017/model3d" xmlns:o="urn:schemas-microsoft-com:office:office" xmlns:r="http://schemas.openxmlformats.org/officeDocument/2006/relationships" xmlns:m="http://schemas.openxmlformats.org/officeDocument/2006/math" xmlns:v="urn:schemas-microsoft-com:vml" xmlns:wp14="http://schemas.microsoft.com/office/word/2010/wordprocessingDrawing" xmlns:wp="http://schemas.openxmlformats.org/drawingml/2006/wordprocessingDrawing" xmlns:w10="urn:schemas-microsoft-com:office:word" xmlns:w="http://schemas.openxmlformats.org/wordprocessingml/2006/main" xmlns:w14="http://schemas.microsoft.com/office/word/2010/wordml" xmlns:w15="http://schemas.microsoft.com/office/word/2012/wordml" xmlns:w16cex="http://schemas.microsoft.com/office/word/2018/wordml/cex" xmlns:w16cid="http://schemas.microsoft.com/office/word/2016/wordml/cid" xmlns:w16="http://schemas.microsoft.com/office/word/2018/wordml" xmlns:w16sdtdh="http://schemas.microsoft.com/office/word/2020/wordml/sdtdatahash" xmlns:w16se="http://schemas.microsoft.com/office/word/2015/wordml/symex" xmlns:wpg="http://schemas.microsoft.com/office/word/2010/wordprocessingGroup" xmlns:wpi="http://schemas.microsoft.com/office/word/2010/wordprocessingInk" xmlns:wne="http://schemas.microsoft.com/office/word/2006/wordml" xmlns:wps="http://schemas.microsoft.com/office/word/2010/wordprocessingShape" mc:Ignorable="w14 w15 w16se w16cid w16 w16cex w16sdtdh wp14">
+<w:document xmlns:wpc="http://schemas.microsoft.com/office/word/2010/wordprocessingCanvas" xmlns:cx="http://schemas.microsoft.com/office/drawing/2014/chartex" xmlns:cx1="http://schemas.microsoft.com/office/drawing/2015/9/8/chartex" xmlns:cx2="http://schemas.microsoft.com/office/drawing/2015/10/21/chartex" xmlns:cx3="http://schemas.microsoft.com/office/drawing/2016/5/9/chartex" xmlns:cx4="http://schemas.microsoft.com/office/drawing/2016/5/10/chartex" xmlns:cx5="http://schemas.microsoft.com/office/drawing/2016/5/11/chartex" xmlns:cx6="http://schemas.microsoft.com/office/drawing/2016/5/12/chartex" xmlns:cx7="http://schemas.microsoft.com/office/drawing/2016/5/13/chartex" xmlns:cx8="http://schemas.microsoft.com/office/drawing/2016/5/14/chartex" xmlns:mc="http://schemas.openxmlformats.org/markup-compatibility/2006" xmlns:aink="http://schemas.microsoft.com/office/drawing/2016/ink" xmlns:am3d="http://schemas.microsoft.com/office/drawing/2017/model3d" xmlns:o="urn:schemas-microsoft-com:office:office" xmlns:oel="http://schemas.microsoft.com/office/2019/extlst" xmlns:r="http://schemas.openxmlformats.org/officeDocument/2006/relationships" xmlns:m="http://schemas.openxmlformats.org/officeDocument/2006/math" xmlns:v="urn:schemas-microsoft-com:vml" xmlns:wp14="http://schemas.microsoft.com/office/word/2010/wordprocessingDrawing" xmlns:wp="http://schemas.openxmlformats.org/drawingml/2006/wordprocessingDrawing" xmlns:w10="urn:schemas-microsoft-com:office:word" xmlns:w="http://schemas.openxmlformats.org/wordprocessingml/2006/main" xmlns:w14="http://schemas.microsoft.com/office/word/2010/wordml" xmlns:w15="http://schemas.microsoft.com/office/word/2012/wordml" xmlns:w16cex="http://schemas.microsoft.com/office/word/2018/wordml/cex" xmlns:w16cid="http://schemas.microsoft.com/office/word/2016/wordml/cid" xmlns:w16="http://schemas.microsoft.com/office/word/2018/wordml" xmlns:w16du="http://schemas.microsoft.com/office/word/2023/wordml/word16du" xmlns:w16sdtdh="http://schemas.microsoft.com/office/word/2020/wordml/sdtdatahash" xmlns:w16sdtfl="http://schemas.microsoft.com/office/word/2024/wordml/sdtformatlock" xmlns:w16se="http://schemas.microsoft.com/office/word/2015/wordml/symex" xmlns:wpg="http://schemas.microsoft.com/office/word/2010/wordprocessingGroup" xmlns:wpi="http://schemas.microsoft.com/office/word/2010/wordprocessingInk" xmlns:wne="http://schemas.microsoft.com/office/word/2006/wordml" xmlns:wps="http://schemas.microsoft.com/office/word/2010/wordprocessingShape" mc:Ignorable="w14 w15 w16se w16cid w16 w16cex w16sdtdh w16sdtfl w16du wp14">
   <w:body>
     <w:p>
       <w:pPr>
@@ -242,7 +242,7 @@
       </w:r>
       <w:proofErr w:type="gramEnd"/>
       <w:r>
-        <w:t xml:space="preserve">Felicitaciones por la entrega del Desafío 07! </w:t>
+        <w:t xml:space="preserve">Felicitaciones por la entrega del Desafío 08! </w:t>
       </w:r>
       <w:r>
         <w:rPr>
@@ -270,34 +270,42 @@
     <w:p/>
     <w:p>
       <w:r>
-        <w:t xml:space="preserve">La aplicación funciona como se solicitó en enunciado, El área de gestión de reservas muestra correctamente los contadores según su estado funcionando dinámicamente ok, la lista de reservas muestra las </w:t>
-      </w:r>
-      <w:proofErr w:type="spellStart"/>
-      <w:r>
-        <w:t>cards</w:t>
-      </w:r>
-      <w:proofErr w:type="spellEnd"/>
-      <w:r>
-        <w:t xml:space="preserve"> con la </w:t>
-      </w:r>
-      <w:proofErr w:type="spellStart"/>
-      <w:r>
-        <w:t>info</w:t>
-      </w:r>
-      <w:proofErr w:type="spellEnd"/>
-      <w:r>
-        <w:t xml:space="preserve"> solicitada y con los estilos correctos.</w:t>
+        <w:t>La estructura HTML con etiquetas semánticas, tipografía y fondo son los requeridos en enunciado.</w:t>
+      </w:r>
+    </w:p>
+    <w:p>
+      <w:r>
+        <w:t xml:space="preserve">Implementaste correctamente media </w:t>
+      </w:r>
+      <w:proofErr w:type="spellStart"/>
+      <w:r>
+        <w:t>queries</w:t>
+      </w:r>
+      <w:proofErr w:type="spellEnd"/>
+      <w:r>
+        <w:t xml:space="preserve"> y la pagina quedo responsiva, el diseño con </w:t>
+      </w:r>
+      <w:proofErr w:type="spellStart"/>
+      <w:r>
+        <w:t>grid</w:t>
+      </w:r>
+      <w:proofErr w:type="spellEnd"/>
+      <w:r>
+        <w:t xml:space="preserve"> esa perfecto y la funcionalidad del modal </w:t>
+      </w:r>
+      <w:proofErr w:type="spellStart"/>
+      <w:r>
+        <w:t>esta</w:t>
+      </w:r>
+      <w:proofErr w:type="spellEnd"/>
+      <w:r>
+        <w:t xml:space="preserve"> bien aplicada.</w:t>
       </w:r>
     </w:p>
     <w:p>
       <w:r>
         <w:lastRenderedPageBreak/>
-        <w:t>La implementación de funciones y métodos para manipulación del DOM es correcta. Aplicaste correctamente las estructuras de control de flujo y la lógica de tu solución es correcta.</w:t>
-      </w:r>
-    </w:p>
-    <w:p>
-      <w:r>
-        <w:t>Los estilos cumplen con lo solicitado.</w:t>
+        <w:t>Los estilos están ok, genial que usaste selectores avanzados.</w:t>
       </w:r>
     </w:p>
     <w:p/>
@@ -313,7 +321,7 @@
         <w:ind w:left="708" w:hanging="708"/>
       </w:pPr>
       <w:r>
-        <w:t xml:space="preserve">Tu nota en el Desafío 07 es: </w:t>
+        <w:t xml:space="preserve">Tu nota en el Desafío 08 es: </w:t>
       </w:r>
       <w:r>
         <w:rPr>
@@ -527,13 +535,13 @@
     <w:p/>
     <w:p>
       <w:r>
+        <w:t>Excelente trabajo ¡</w:t>
+      </w:r>
+    </w:p>
+    <w:p/>
+    <w:p>
+      <w:r>
         <w:lastRenderedPageBreak/>
-        <w:t>Excelente trabajo ¡</w:t>
-      </w:r>
-    </w:p>
-    <w:p/>
-    <w:p>
-      <w:r>
         <w:t xml:space="preserve">Tu nota en el Desafío 01 es: </w:t>
       </w:r>
       <w:r>
@@ -973,6 +981,7 @@
           <w:b/>
           <w:bCs/>
         </w:rPr>
+        <w:lastRenderedPageBreak/>
         <w:t>Rodriguez</w:t>
       </w:r>
       <w:proofErr w:type="spellEnd"/>
@@ -1278,14 +1287,35 @@
         <w:rPr>
           <w:lang w:val="en-US"/>
         </w:rPr>
-        <w:t xml:space="preserve">`guest-${ </w:t>
-      </w:r>
-      <w:proofErr w:type="spellStart"/>
-      <w:r>
-        <w:rPr>
-          <w:lang w:val="en-US"/>
-        </w:rPr>
-        <w:t>status.toLowerCase</w:t>
+        <w:t>`guest-</w:t>
+      </w:r>
+      <w:proofErr w:type="gramStart"/>
+      <w:r>
+        <w:rPr>
+          <w:lang w:val="en-US"/>
+        </w:rPr>
+        <w:t xml:space="preserve">${ </w:t>
+      </w:r>
+      <w:proofErr w:type="spellStart"/>
+      <w:r>
+        <w:rPr>
+          <w:lang w:val="en-US"/>
+        </w:rPr>
+        <w:t>status</w:t>
+      </w:r>
+      <w:proofErr w:type="gramEnd"/>
+      <w:r>
+        <w:rPr>
+          <w:lang w:val="en-US"/>
+        </w:rPr>
+        <w:t>.</w:t>
+      </w:r>
+      <w:proofErr w:type="gramStart"/>
+      <w:r>
+        <w:rPr>
+          <w:lang w:val="en-US"/>
+        </w:rPr>
+        <w:t>toLowerCase</w:t>
       </w:r>
       <w:proofErr w:type="spellEnd"/>
       <w:r>
@@ -1294,6 +1324,7 @@
         </w:rPr>
         <w:t>()}`);</w:t>
       </w:r>
+      <w:proofErr w:type="gramEnd"/>
     </w:p>
     <w:p>
       <w:pPr>
@@ -1506,12 +1537,14 @@
         <w:t>isVip</w:t>
       </w:r>
       <w:proofErr w:type="spellEnd"/>
+      <w:proofErr w:type="gramStart"/>
       <w:r>
         <w:rPr>
           <w:lang w:val="en-US"/>
         </w:rPr>
         <w:t>);</w:t>
       </w:r>
+      <w:proofErr w:type="gramEnd"/>
     </w:p>
     <w:p>
       <w:pPr>
@@ -1544,7 +1577,6 @@
         <w:pStyle w:val="Prrafodelista"/>
       </w:pPr>
       <w:r>
-        <w:lastRenderedPageBreak/>
         <w:t xml:space="preserve">vas a necesitar meterlas adentro del </w:t>
       </w:r>
       <w:proofErr w:type="spellStart"/>
@@ -1716,8 +1748,16 @@
         <w:rPr>
           <w:lang w:val="en-US"/>
         </w:rPr>
-        <w:t xml:space="preserve"> === true){</w:t>
-      </w:r>
+        <w:t xml:space="preserve"> === </w:t>
+      </w:r>
+      <w:proofErr w:type="gramStart"/>
+      <w:r>
+        <w:rPr>
+          <w:lang w:val="en-US"/>
+        </w:rPr>
+        <w:t>true){</w:t>
+      </w:r>
+      <w:proofErr w:type="gramEnd"/>
     </w:p>
     <w:p>
       <w:pPr>
@@ -1760,8 +1800,16 @@
         <w:rPr>
           <w:lang w:val="en-US"/>
         </w:rPr>
-        <w:t>("div");</w:t>
-      </w:r>
+        <w:t>("div"</w:t>
+      </w:r>
+      <w:proofErr w:type="gramStart"/>
+      <w:r>
+        <w:rPr>
+          <w:lang w:val="en-US"/>
+        </w:rPr>
+        <w:t>);</w:t>
+      </w:r>
+      <w:proofErr w:type="gramEnd"/>
     </w:p>
     <w:p>
       <w:pPr>
@@ -2113,8 +2161,16 @@
         <w:rPr>
           <w:lang w:val="en-US"/>
         </w:rPr>
-        <w:t>("div");</w:t>
-      </w:r>
+        <w:t>("div"</w:t>
+      </w:r>
+      <w:proofErr w:type="gramStart"/>
+      <w:r>
+        <w:rPr>
+          <w:lang w:val="en-US"/>
+        </w:rPr>
+        <w:t>);</w:t>
+      </w:r>
+      <w:proofErr w:type="gramEnd"/>
     </w:p>
     <w:p>
       <w:pPr>
@@ -2218,8 +2274,16 @@
         <w:rPr>
           <w:lang w:val="en-US"/>
         </w:rPr>
-        <w:t xml:space="preserve"> === true){</w:t>
-      </w:r>
+        <w:t xml:space="preserve"> === </w:t>
+      </w:r>
+      <w:proofErr w:type="gramStart"/>
+      <w:r>
+        <w:rPr>
+          <w:lang w:val="en-US"/>
+        </w:rPr>
+        <w:t>true){</w:t>
+      </w:r>
+      <w:proofErr w:type="gramEnd"/>
     </w:p>
     <w:p>
       <w:pPr>
@@ -2282,8 +2346,16 @@
         <w:rPr>
           <w:lang w:val="en-US"/>
         </w:rPr>
-        <w:t>("div");</w:t>
-      </w:r>
+        <w:t>("div"</w:t>
+      </w:r>
+      <w:proofErr w:type="gramStart"/>
+      <w:r>
+        <w:rPr>
+          <w:lang w:val="en-US"/>
+        </w:rPr>
+        <w:t>);</w:t>
+      </w:r>
+      <w:proofErr w:type="gramEnd"/>
     </w:p>
     <w:p>
       <w:pPr>
@@ -2656,19 +2728,19 @@
     </w:p>
     <w:p>
       <w:r>
+        <w:t>De nuevo el trabajo estaba bastante logrado solo faltaron algunos ajustes, destaco el compromiso e</w:t>
+      </w:r>
+      <w:r>
+        <w:t>n</w:t>
+      </w:r>
+      <w:r>
+        <w:t xml:space="preserve"> realizar las entregas ¡</w:t>
+      </w:r>
+    </w:p>
+    <w:p/>
+    <w:p>
+      <w:r>
         <w:lastRenderedPageBreak/>
-        <w:t>De nuevo el trabajo estaba bastante logrado solo faltaron algunos ajustes, destaco el compromiso e</w:t>
-      </w:r>
-      <w:r>
-        <w:t>n</w:t>
-      </w:r>
-      <w:r>
-        <w:t xml:space="preserve"> realizar las entregas ¡</w:t>
-      </w:r>
-    </w:p>
-    <w:p/>
-    <w:p>
-      <w:r>
         <w:t xml:space="preserve">Cualquier cosa, si alguna parte no se </w:t>
       </w:r>
       <w:proofErr w:type="spellStart"/>
@@ -2955,16 +3027,29 @@
         <w:t xml:space="preserve">y en la </w:t>
       </w:r>
       <w:r>
-        <w:t>@media(max-width: 576px)</w:t>
-      </w:r>
-      <w:r>
-        <w:t xml:space="preserve"> a la clase .</w:t>
+        <w:t>@</w:t>
+      </w:r>
+      <w:proofErr w:type="gramStart"/>
+      <w:r>
+        <w:t>media(</w:t>
+      </w:r>
+      <w:proofErr w:type="gramEnd"/>
+      <w:r>
+        <w:t>max-width: 576px)</w:t>
+      </w:r>
+      <w:r>
+        <w:t xml:space="preserve"> a la </w:t>
+      </w:r>
+      <w:proofErr w:type="gramStart"/>
+      <w:r>
+        <w:t>clase .</w:t>
       </w:r>
       <w:proofErr w:type="spellStart"/>
       <w:r>
         <w:t>card</w:t>
       </w:r>
       <w:proofErr w:type="spellEnd"/>
+      <w:proofErr w:type="gramEnd"/>
       <w:r>
         <w:t xml:space="preserve"> podes achicarle el </w:t>
       </w:r>
@@ -2986,6 +3071,7 @@
         </w:rPr>
       </w:pPr>
       <w:r>
+        <w:lastRenderedPageBreak/>
         <w:t xml:space="preserve">La consigna </w:t>
       </w:r>
       <w:r>
@@ -3290,6 +3376,7 @@
         </w:numPr>
       </w:pPr>
       <w:r>
+        <w:lastRenderedPageBreak/>
         <w:t xml:space="preserve">En el </w:t>
       </w:r>
       <w:proofErr w:type="spellStart"/>
@@ -3807,6 +3894,7 @@
     <w:p/>
     <w:p>
       <w:r>
+        <w:lastRenderedPageBreak/>
         <w:t>Excelente trabajo ¡</w:t>
       </w:r>
     </w:p>
@@ -3882,7 +3970,7 @@
       </w:r>
       <w:proofErr w:type="gramEnd"/>
       <w:r>
-        <w:t xml:space="preserve">Felicitaciones por la entrega del Desafío 03! </w:t>
+        <w:t xml:space="preserve">Felicitaciones por la entrega del Desafío 08! </w:t>
       </w:r>
       <w:r>
         <w:rPr>
@@ -3899,92 +3987,95 @@
     <w:p/>
     <w:p>
       <w:r>
-        <w:t>German, muy buen trabajo, creaste un formulario para alta de cuenta similar a lo que se solicitaba.</w:t>
-      </w:r>
-    </w:p>
-    <w:p>
-      <w:r>
-        <w:t xml:space="preserve">El </w:t>
-      </w:r>
-      <w:proofErr w:type="spellStart"/>
-      <w:r>
-        <w:t>htmlesta</w:t>
-      </w:r>
-      <w:proofErr w:type="spellEnd"/>
-      <w:r>
-        <w:t xml:space="preserve"> correcto, bien aplicada la estructura del </w:t>
-      </w:r>
-      <w:proofErr w:type="spellStart"/>
-      <w:r>
-        <w:t>form</w:t>
-      </w:r>
-      <w:proofErr w:type="spellEnd"/>
-      <w:r>
-        <w:t xml:space="preserve"> y sus elementos, bien seteadas las validaciones solicitadas, te falto el campo de email. Los estilos solicitados están bien aplicados con el fondo, falto importar una fuente como se </w:t>
-      </w:r>
-      <w:proofErr w:type="spellStart"/>
-      <w:r>
-        <w:t>solicito</w:t>
-      </w:r>
-      <w:proofErr w:type="spellEnd"/>
-      <w:r>
-        <w:t xml:space="preserve"> en enunciado.</w:t>
-      </w:r>
-    </w:p>
-    <w:p/>
-    <w:p/>
-    <w:p>
-      <w:r>
-        <w:t>Observaciones a tu trabajo son:</w:t>
-      </w:r>
-    </w:p>
-    <w:p/>
-    <w:p>
-      <w:pPr>
-        <w:pStyle w:val="Prrafodelista"/>
-        <w:numPr>
-          <w:ilvl w:val="0"/>
-          <w:numId w:val="1"/>
-        </w:numPr>
-      </w:pPr>
-      <w:proofErr w:type="spellStart"/>
-      <w:r>
-        <w:t>Recordá</w:t>
-      </w:r>
-      <w:proofErr w:type="spellEnd"/>
-      <w:r>
-        <w:t xml:space="preserve"> cambiar el lenguaje a español &lt;</w:t>
-      </w:r>
-      <w:proofErr w:type="spellStart"/>
-      <w:r>
-        <w:t>html</w:t>
-      </w:r>
-      <w:proofErr w:type="spellEnd"/>
-      <w:r>
-        <w:t xml:space="preserve"> </w:t>
-      </w:r>
-      <w:proofErr w:type="spellStart"/>
-      <w:r>
-        <w:t>lang</w:t>
-      </w:r>
-      <w:proofErr w:type="spellEnd"/>
-      <w:r>
-        <w:t>="es"&gt; porque esto les dice a los motores de búsqueda en que idioma esta tu sitio web.</w:t>
-      </w:r>
-    </w:p>
-    <w:p/>
-    <w:p/>
-    <w:p/>
-    <w:p>
-      <w:r>
-        <w:t xml:space="preserve">Tu nota en el Desafío 03 es: </w:t>
-      </w:r>
-      <w:r>
-        <w:rPr>
-          <w:b/>
-          <w:bCs/>
-        </w:rPr>
+        <w:t>German</w:t>
+      </w:r>
+      <w:r>
+        <w:t xml:space="preserve">, </w:t>
+      </w:r>
+      <w:r>
+        <w:t>muy buen</w:t>
+      </w:r>
+      <w:r>
+        <w:t xml:space="preserve"> trabajo, cumpliste con los requerimientos solicitados.</w:t>
+      </w:r>
+    </w:p>
+    <w:p/>
+    <w:p>
+      <w:r>
+        <w:t>La estructura HTML con etiquetas semánticas</w:t>
+      </w:r>
+      <w:r>
+        <w:t xml:space="preserve"> es correcta, si bien no utilizaste la</w:t>
+      </w:r>
+      <w:r>
+        <w:t xml:space="preserve"> tipografía y fondo requeridos en enunciado</w:t>
+      </w:r>
+      <w:r>
+        <w:t xml:space="preserve"> el trabajo esta cumplido de manera similar.</w:t>
+      </w:r>
+    </w:p>
+    <w:p>
+      <w:r>
+        <w:t xml:space="preserve">Implementaste correctamente media </w:t>
+      </w:r>
+      <w:proofErr w:type="spellStart"/>
+      <w:r>
+        <w:t>queries</w:t>
+      </w:r>
+      <w:proofErr w:type="spellEnd"/>
+      <w:r>
+        <w:t xml:space="preserve"> y la pagina quedo responsiva, el diseño con </w:t>
+      </w:r>
+      <w:proofErr w:type="spellStart"/>
+      <w:r>
+        <w:t>grid</w:t>
+      </w:r>
+      <w:proofErr w:type="spellEnd"/>
+      <w:r>
+        <w:t xml:space="preserve"> es</w:t>
+      </w:r>
+      <w:r>
+        <w:t>t</w:t>
+      </w:r>
+      <w:r>
+        <w:t>a perfecto</w:t>
+      </w:r>
+      <w:r>
+        <w:t>.</w:t>
+      </w:r>
+    </w:p>
+    <w:p>
+      <w:r>
+        <w:t>Los estilos están ok, genial que usaste selectores avanzados.</w:t>
+      </w:r>
+    </w:p>
+    <w:p/>
+    <w:p>
+      <w:r>
+        <w:t xml:space="preserve">Excelente trabajo ¡ </w:t>
+      </w:r>
+    </w:p>
+    <w:p/>
+    <w:p/>
+    <w:p>
+      <w:pPr>
+        <w:ind w:left="708" w:hanging="708"/>
+      </w:pPr>
+      <w:r>
+        <w:t>Tu nota en el Desafío 0</w:t>
+      </w:r>
+      <w:r>
         <w:t>9</w:t>
+      </w:r>
+      <w:r>
+        <w:t xml:space="preserve"> es: </w:t>
+      </w:r>
+      <w:r>
+        <w:rPr>
+          <w:b/>
+          <w:bCs/>
+        </w:rPr>
+        <w:t>10</w:t>
       </w:r>
     </w:p>
     <w:p>
@@ -4326,6 +4417,7 @@
         <w:rPr>
           <w:rFonts w:ascii="Segoe UI Emoji" w:hAnsi="Segoe UI Emoji" w:cs="Segoe UI Emoji"/>
         </w:rPr>
+        <w:lastRenderedPageBreak/>
         <w:t>🎉</w:t>
       </w:r>
       <w:r>
@@ -4333,7 +4425,7 @@
       </w:r>
       <w:proofErr w:type="gramEnd"/>
       <w:r>
-        <w:t xml:space="preserve">Felicitaciones por la entrega del Desafío 07! </w:t>
+        <w:t xml:space="preserve">Felicitaciones por la entrega del Desafío 08! </w:t>
       </w:r>
       <w:r>
         <w:rPr>
@@ -4350,76 +4442,50 @@
     <w:p/>
     <w:p>
       <w:r>
-        <w:t>Amado, excelente trabajo, cumpliste con los requerimientos solicitados.</w:t>
-      </w:r>
-    </w:p>
-    <w:p/>
-    <w:p>
-      <w:r>
-        <w:t xml:space="preserve">La aplicación funciona como se solicitó en enunciado, El área de gestión de reservas muestra correctamente los contadores según su estado funcionando dinámicamente ok, la lista de reservas muestra las </w:t>
-      </w:r>
-      <w:proofErr w:type="spellStart"/>
-      <w:r>
-        <w:t>cards</w:t>
-      </w:r>
-      <w:proofErr w:type="spellEnd"/>
-      <w:r>
-        <w:t xml:space="preserve"> con la </w:t>
-      </w:r>
-      <w:proofErr w:type="spellStart"/>
-      <w:r>
-        <w:t>info</w:t>
-      </w:r>
-      <w:proofErr w:type="spellEnd"/>
-      <w:r>
-        <w:t xml:space="preserve"> solicitada y con los estilos correctos.</w:t>
-      </w:r>
-    </w:p>
-    <w:p>
-      <w:r>
-        <w:t>La implementación de funciones y métodos para manipulación del DOM es correcta. Aplicaste correctamente las estructuras de control de flujo y la lógica de tu solución es correcta.</w:t>
-      </w:r>
-    </w:p>
-    <w:p>
-      <w:r>
-        <w:t xml:space="preserve">Solo te falto en los estilos de la </w:t>
-      </w:r>
-      <w:proofErr w:type="spellStart"/>
-      <w:r>
-        <w:t>card</w:t>
-      </w:r>
-      <w:proofErr w:type="spellEnd"/>
-      <w:r>
-        <w:t xml:space="preserve"> agregar la </w:t>
-      </w:r>
-      <w:proofErr w:type="spellStart"/>
-      <w:r>
-        <w:t>pseudo-</w:t>
-      </w:r>
-      <w:proofErr w:type="gramStart"/>
-      <w:r>
-        <w:t>clase</w:t>
-      </w:r>
-      <w:proofErr w:type="spellEnd"/>
-      <w:r>
-        <w:t xml:space="preserve"> :</w:t>
-      </w:r>
-      <w:proofErr w:type="spellStart"/>
-      <w:r>
-        <w:t>hover</w:t>
-      </w:r>
-      <w:proofErr w:type="spellEnd"/>
-      <w:proofErr w:type="gramEnd"/>
-      <w:r>
-        <w:t xml:space="preserve"> para el </w:t>
-      </w:r>
-      <w:proofErr w:type="spellStart"/>
-      <w:r>
-        <w:t>border</w:t>
-      </w:r>
-      <w:proofErr w:type="spellEnd"/>
-      <w:r>
-        <w:t>.</w:t>
+        <w:t>Gerardo</w:t>
+      </w:r>
+      <w:r>
+        <w:t>, excelente trabajo, cumpliste con los requerimientos solicitados.</w:t>
+      </w:r>
+    </w:p>
+    <w:p/>
+    <w:p>
+      <w:r>
+        <w:t>La estructura HTML con etiquetas semánticas, tipografía y fondo son los requeridos en enunciado.</w:t>
+      </w:r>
+    </w:p>
+    <w:p>
+      <w:r>
+        <w:t xml:space="preserve">Implementaste correctamente media </w:t>
+      </w:r>
+      <w:proofErr w:type="spellStart"/>
+      <w:r>
+        <w:t>queries</w:t>
+      </w:r>
+      <w:proofErr w:type="spellEnd"/>
+      <w:r>
+        <w:t xml:space="preserve"> y la pagina quedo responsiva, el diseño con </w:t>
+      </w:r>
+      <w:proofErr w:type="spellStart"/>
+      <w:r>
+        <w:t>grid</w:t>
+      </w:r>
+      <w:proofErr w:type="spellEnd"/>
+      <w:r>
+        <w:t xml:space="preserve"> esa perfecto y la funcionalidad del modal </w:t>
+      </w:r>
+      <w:proofErr w:type="spellStart"/>
+      <w:r>
+        <w:t>esta</w:t>
+      </w:r>
+      <w:proofErr w:type="spellEnd"/>
+      <w:r>
+        <w:t xml:space="preserve"> bien aplicada.</w:t>
+      </w:r>
+    </w:p>
+    <w:p>
+      <w:r>
+        <w:t>Los estilos están ok, genial que usaste selectores avanzados.</w:t>
       </w:r>
     </w:p>
     <w:p/>
@@ -4435,7 +4501,7 @@
         <w:ind w:left="708" w:hanging="708"/>
       </w:pPr>
       <w:r>
-        <w:t xml:space="preserve">Tu nota en el Desafío 07 es: </w:t>
+        <w:t xml:space="preserve">Tu nota en el Desafío 08 es: </w:t>
       </w:r>
       <w:r>
         <w:rPr>
@@ -4626,7 +4692,7 @@
 </file>
 
 <file path=word/numbering.xml><?xml version="1.0" encoding="utf-8"?>
-<w:numbering xmlns:wpc="http://schemas.microsoft.com/office/word/2010/wordprocessingCanvas" xmlns:cx="http://schemas.microsoft.com/office/drawing/2014/chartex" xmlns:cx1="http://schemas.microsoft.com/office/drawing/2015/9/8/chartex" xmlns:cx2="http://schemas.microsoft.com/office/drawing/2015/10/21/chartex" xmlns:cx3="http://schemas.microsoft.com/office/drawing/2016/5/9/chartex" xmlns:cx4="http://schemas.microsoft.com/office/drawing/2016/5/10/chartex" xmlns:cx5="http://schemas.microsoft.com/office/drawing/2016/5/11/chartex" xmlns:cx6="http://schemas.microsoft.com/office/drawing/2016/5/12/chartex" xmlns:cx7="http://schemas.microsoft.com/office/drawing/2016/5/13/chartex" xmlns:cx8="http://schemas.microsoft.com/office/drawing/2016/5/14/chartex" xmlns:mc="http://schemas.openxmlformats.org/markup-compatibility/2006" xmlns:aink="http://schemas.microsoft.com/office/drawing/2016/ink" xmlns:am3d="http://schemas.microsoft.com/office/drawing/2017/model3d" xmlns:o="urn:schemas-microsoft-com:office:office" xmlns:r="http://schemas.openxmlformats.org/officeDocument/2006/relationships" xmlns:m="http://schemas.openxmlformats.org/officeDocument/2006/math" xmlns:v="urn:schemas-microsoft-com:vml" xmlns:wp14="http://schemas.microsoft.com/office/word/2010/wordprocessingDrawing" xmlns:wp="http://schemas.openxmlformats.org/drawingml/2006/wordprocessingDrawing" xmlns:w10="urn:schemas-microsoft-com:office:word" xmlns:w="http://schemas.openxmlformats.org/wordprocessingml/2006/main" xmlns:w14="http://schemas.microsoft.com/office/word/2010/wordml" xmlns:w15="http://schemas.microsoft.com/office/word/2012/wordml" xmlns:w16cex="http://schemas.microsoft.com/office/word/2018/wordml/cex" xmlns:w16cid="http://schemas.microsoft.com/office/word/2016/wordml/cid" xmlns:w16="http://schemas.microsoft.com/office/word/2018/wordml" xmlns:w16sdtdh="http://schemas.microsoft.com/office/word/2020/wordml/sdtdatahash" xmlns:w16se="http://schemas.microsoft.com/office/word/2015/wordml/symex" xmlns:wpg="http://schemas.microsoft.com/office/word/2010/wordprocessingGroup" xmlns:wpi="http://schemas.microsoft.com/office/word/2010/wordprocessingInk" xmlns:wne="http://schemas.microsoft.com/office/word/2006/wordml" xmlns:wps="http://schemas.microsoft.com/office/word/2010/wordprocessingShape" mc:Ignorable="w14 w15 w16se w16cid w16 w16cex w16sdtdh wp14">
+<w:numbering xmlns:wpc="http://schemas.microsoft.com/office/word/2010/wordprocessingCanvas" xmlns:cx="http://schemas.microsoft.com/office/drawing/2014/chartex" xmlns:cx1="http://schemas.microsoft.com/office/drawing/2015/9/8/chartex" xmlns:cx2="http://schemas.microsoft.com/office/drawing/2015/10/21/chartex" xmlns:cx3="http://schemas.microsoft.com/office/drawing/2016/5/9/chartex" xmlns:cx4="http://schemas.microsoft.com/office/drawing/2016/5/10/chartex" xmlns:cx5="http://schemas.microsoft.com/office/drawing/2016/5/11/chartex" xmlns:cx6="http://schemas.microsoft.com/office/drawing/2016/5/12/chartex" xmlns:cx7="http://schemas.microsoft.com/office/drawing/2016/5/13/chartex" xmlns:cx8="http://schemas.microsoft.com/office/drawing/2016/5/14/chartex" xmlns:mc="http://schemas.openxmlformats.org/markup-compatibility/2006" xmlns:aink="http://schemas.microsoft.com/office/drawing/2016/ink" xmlns:am3d="http://schemas.microsoft.com/office/drawing/2017/model3d" xmlns:o="urn:schemas-microsoft-com:office:office" xmlns:oel="http://schemas.microsoft.com/office/2019/extlst" xmlns:r="http://schemas.openxmlformats.org/officeDocument/2006/relationships" xmlns:m="http://schemas.openxmlformats.org/officeDocument/2006/math" xmlns:v="urn:schemas-microsoft-com:vml" xmlns:wp14="http://schemas.microsoft.com/office/word/2010/wordprocessingDrawing" xmlns:wp="http://schemas.openxmlformats.org/drawingml/2006/wordprocessingDrawing" xmlns:w10="urn:schemas-microsoft-com:office:word" xmlns:w="http://schemas.openxmlformats.org/wordprocessingml/2006/main" xmlns:w14="http://schemas.microsoft.com/office/word/2010/wordml" xmlns:w15="http://schemas.microsoft.com/office/word/2012/wordml" xmlns:w16cex="http://schemas.microsoft.com/office/word/2018/wordml/cex" xmlns:w16cid="http://schemas.microsoft.com/office/word/2016/wordml/cid" xmlns:w16="http://schemas.microsoft.com/office/word/2018/wordml" xmlns:w16du="http://schemas.microsoft.com/office/word/2023/wordml/word16du" xmlns:w16sdtdh="http://schemas.microsoft.com/office/word/2020/wordml/sdtdatahash" xmlns:w16sdtfl="http://schemas.microsoft.com/office/word/2024/wordml/sdtformatlock" xmlns:w16se="http://schemas.microsoft.com/office/word/2015/wordml/symex" xmlns:wpg="http://schemas.microsoft.com/office/word/2010/wordprocessingGroup" xmlns:wpi="http://schemas.microsoft.com/office/word/2010/wordprocessingInk" xmlns:wne="http://schemas.microsoft.com/office/word/2006/wordml" xmlns:wps="http://schemas.microsoft.com/office/word/2010/wordprocessingShape" mc:Ignorable="w14 w15 w16se w16cid w16 w16cex w16sdtdh w16sdtfl w16du wp14">
   <w:abstractNum w:abstractNumId="0" w15:restartNumberingAfterBreak="0">
     <w:nsid w:val="2A776073"/>
     <w:multiLevelType w:val="hybridMultilevel"/>
@@ -4966,20 +5032,20 @@
       </w:rPr>
     </w:lvl>
   </w:abstractNum>
-  <w:num w:numId="1">
+  <w:num w:numId="1" w16cid:durableId="1734959415">
     <w:abstractNumId w:val="1"/>
   </w:num>
-  <w:num w:numId="2">
+  <w:num w:numId="2" w16cid:durableId="118112402">
     <w:abstractNumId w:val="2"/>
   </w:num>
-  <w:num w:numId="3">
+  <w:num w:numId="3" w16cid:durableId="422839144">
     <w:abstractNumId w:val="0"/>
   </w:num>
 </w:numbering>
 </file>
 
 <file path=word/styles.xml><?xml version="1.0" encoding="utf-8"?>
-<w:styles xmlns:mc="http://schemas.openxmlformats.org/markup-compatibility/2006" xmlns:r="http://schemas.openxmlformats.org/officeDocument/2006/relationships" xmlns:w="http://schemas.openxmlformats.org/wordprocessingml/2006/main" xmlns:w14="http://schemas.microsoft.com/office/word/2010/wordml" xmlns:w15="http://schemas.microsoft.com/office/word/2012/wordml" xmlns:w16cex="http://schemas.microsoft.com/office/word/2018/wordml/cex" xmlns:w16cid="http://schemas.microsoft.com/office/word/2016/wordml/cid" xmlns:w16="http://schemas.microsoft.com/office/word/2018/wordml" xmlns:w16sdtdh="http://schemas.microsoft.com/office/word/2020/wordml/sdtdatahash" xmlns:w16se="http://schemas.microsoft.com/office/word/2015/wordml/symex" mc:Ignorable="w14 w15 w16se w16cid w16 w16cex w16sdtdh">
+<w:styles xmlns:mc="http://schemas.openxmlformats.org/markup-compatibility/2006" xmlns:r="http://schemas.openxmlformats.org/officeDocument/2006/relationships" xmlns:w="http://schemas.openxmlformats.org/wordprocessingml/2006/main" xmlns:w14="http://schemas.microsoft.com/office/word/2010/wordml" xmlns:w15="http://schemas.microsoft.com/office/word/2012/wordml" xmlns:w16cex="http://schemas.microsoft.com/office/word/2018/wordml/cex" xmlns:w16cid="http://schemas.microsoft.com/office/word/2016/wordml/cid" xmlns:w16="http://schemas.microsoft.com/office/word/2018/wordml" xmlns:w16du="http://schemas.microsoft.com/office/word/2023/wordml/word16du" xmlns:w16sdtdh="http://schemas.microsoft.com/office/word/2020/wordml/sdtdatahash" xmlns:w16sdtfl="http://schemas.microsoft.com/office/word/2024/wordml/sdtformatlock" xmlns:w16se="http://schemas.microsoft.com/office/word/2015/wordml/symex" mc:Ignorable="w14 w15 w16se w16cid w16 w16cex w16sdtdh w16sdtfl w16du">
   <w:docDefaults>
     <w:rPrDefault>
       <w:rPr>
@@ -5376,7 +5442,7 @@
   <w:style w:type="paragraph" w:default="1" w:styleId="Normal">
     <w:name w:val="Normal"/>
     <w:qFormat/>
-    <w:rsid w:val="00FE7C7C"/>
+    <w:rsid w:val="00785912"/>
     <w:rPr>
       <w:kern w:val="2"/>
       <w14:ligatures w14:val="standardContextual"/>

</xml_diff>

<commit_message>
Correccion 08 - falta rodriguez
</commit_message>
<xml_diff>
--- a/Desafios/Correcciones 08.docx
+++ b/Desafios/Correcciones 08.docx
@@ -1,6 +1,6 @@
 
 <file path=word/document.xml><?xml version="1.0" encoding="utf-8"?>
-<w:document xmlns:wpc="http://schemas.microsoft.com/office/word/2010/wordprocessingCanvas" xmlns:cx="http://schemas.microsoft.com/office/drawing/2014/chartex" xmlns:cx1="http://schemas.microsoft.com/office/drawing/2015/9/8/chartex" xmlns:cx2="http://schemas.microsoft.com/office/drawing/2015/10/21/chartex" xmlns:cx3="http://schemas.microsoft.com/office/drawing/2016/5/9/chartex" xmlns:cx4="http://schemas.microsoft.com/office/drawing/2016/5/10/chartex" xmlns:cx5="http://schemas.microsoft.com/office/drawing/2016/5/11/chartex" xmlns:cx6="http://schemas.microsoft.com/office/drawing/2016/5/12/chartex" xmlns:cx7="http://schemas.microsoft.com/office/drawing/2016/5/13/chartex" xmlns:cx8="http://schemas.microsoft.com/office/drawing/2016/5/14/chartex" xmlns:mc="http://schemas.openxmlformats.org/markup-compatibility/2006" xmlns:aink="http://schemas.microsoft.com/office/drawing/2016/ink" xmlns:am3d="http://schemas.microsoft.com/office/drawing/2017/model3d" xmlns:o="urn:schemas-microsoft-com:office:office" xmlns:oel="http://schemas.microsoft.com/office/2019/extlst" xmlns:r="http://schemas.openxmlformats.org/officeDocument/2006/relationships" xmlns:m="http://schemas.openxmlformats.org/officeDocument/2006/math" xmlns:v="urn:schemas-microsoft-com:vml" xmlns:wp14="http://schemas.microsoft.com/office/word/2010/wordprocessingDrawing" xmlns:wp="http://schemas.openxmlformats.org/drawingml/2006/wordprocessingDrawing" xmlns:w10="urn:schemas-microsoft-com:office:word" xmlns:w="http://schemas.openxmlformats.org/wordprocessingml/2006/main" xmlns:w14="http://schemas.microsoft.com/office/word/2010/wordml" xmlns:w15="http://schemas.microsoft.com/office/word/2012/wordml" xmlns:w16cex="http://schemas.microsoft.com/office/word/2018/wordml/cex" xmlns:w16cid="http://schemas.microsoft.com/office/word/2016/wordml/cid" xmlns:w16="http://schemas.microsoft.com/office/word/2018/wordml" xmlns:w16du="http://schemas.microsoft.com/office/word/2023/wordml/word16du" xmlns:w16sdtdh="http://schemas.microsoft.com/office/word/2020/wordml/sdtdatahash" xmlns:w16sdtfl="http://schemas.microsoft.com/office/word/2024/wordml/sdtformatlock" xmlns:w16se="http://schemas.microsoft.com/office/word/2015/wordml/symex" xmlns:wpg="http://schemas.microsoft.com/office/word/2010/wordprocessingGroup" xmlns:wpi="http://schemas.microsoft.com/office/word/2010/wordprocessingInk" xmlns:wne="http://schemas.microsoft.com/office/word/2006/wordml" xmlns:wps="http://schemas.microsoft.com/office/word/2010/wordprocessingShape" mc:Ignorable="w14 w15 w16se w16cid w16 w16cex w16sdtdh w16sdtfl w16du wp14">
+<w:document xmlns:wpc="http://schemas.microsoft.com/office/word/2010/wordprocessingCanvas" xmlns:cx="http://schemas.microsoft.com/office/drawing/2014/chartex" xmlns:cx1="http://schemas.microsoft.com/office/drawing/2015/9/8/chartex" xmlns:cx2="http://schemas.microsoft.com/office/drawing/2015/10/21/chartex" xmlns:cx3="http://schemas.microsoft.com/office/drawing/2016/5/9/chartex" xmlns:cx4="http://schemas.microsoft.com/office/drawing/2016/5/10/chartex" xmlns:cx5="http://schemas.microsoft.com/office/drawing/2016/5/11/chartex" xmlns:cx6="http://schemas.microsoft.com/office/drawing/2016/5/12/chartex" xmlns:cx7="http://schemas.microsoft.com/office/drawing/2016/5/13/chartex" xmlns:cx8="http://schemas.microsoft.com/office/drawing/2016/5/14/chartex" xmlns:mc="http://schemas.openxmlformats.org/markup-compatibility/2006" xmlns:aink="http://schemas.microsoft.com/office/drawing/2016/ink" xmlns:am3d="http://schemas.microsoft.com/office/drawing/2017/model3d" xmlns:o="urn:schemas-microsoft-com:office:office" xmlns:r="http://schemas.openxmlformats.org/officeDocument/2006/relationships" xmlns:m="http://schemas.openxmlformats.org/officeDocument/2006/math" xmlns:v="urn:schemas-microsoft-com:vml" xmlns:wp14="http://schemas.microsoft.com/office/word/2010/wordprocessingDrawing" xmlns:wp="http://schemas.openxmlformats.org/drawingml/2006/wordprocessingDrawing" xmlns:w10="urn:schemas-microsoft-com:office:word" xmlns:w="http://schemas.openxmlformats.org/wordprocessingml/2006/main" xmlns:w14="http://schemas.microsoft.com/office/word/2010/wordml" xmlns:w15="http://schemas.microsoft.com/office/word/2012/wordml" xmlns:w16cex="http://schemas.microsoft.com/office/word/2018/wordml/cex" xmlns:w16cid="http://schemas.microsoft.com/office/word/2016/wordml/cid" xmlns:w16="http://schemas.microsoft.com/office/word/2018/wordml" xmlns:w16sdtdh="http://schemas.microsoft.com/office/word/2020/wordml/sdtdatahash" xmlns:w16se="http://schemas.microsoft.com/office/word/2015/wordml/symex" xmlns:wpg="http://schemas.microsoft.com/office/word/2010/wordprocessingGroup" xmlns:wpi="http://schemas.microsoft.com/office/word/2010/wordprocessingInk" xmlns:wne="http://schemas.microsoft.com/office/word/2006/wordml" xmlns:wps="http://schemas.microsoft.com/office/word/2010/wordprocessingShape" mc:Ignorable="w14 w15 w16se w16cid w16 w16cex w16sdtdh wp14">
   <w:body>
     <w:p>
       <w:pPr>
@@ -73,7 +73,7 @@
     </w:p>
     <w:p>
       <w:pPr>
-        <w:ind w:left="708" w:hanging="708"/>
+        <w:ind w:left="1416" w:hanging="1416"/>
       </w:pPr>
     </w:p>
     <w:p/>
@@ -251,11 +251,6 @@
         <w:t>🎉</w:t>
       </w:r>
     </w:p>
-    <w:p>
-      <w:pPr>
-        <w:ind w:left="708" w:hanging="708"/>
-      </w:pPr>
-    </w:p>
     <w:p/>
     <w:p>
       <w:proofErr w:type="spellStart"/>
@@ -304,7 +299,6 @@
     </w:p>
     <w:p>
       <w:r>
-        <w:lastRenderedPageBreak/>
         <w:t>Los estilos están ok, genial que usaste selectores avanzados.</w:t>
       </w:r>
     </w:p>
@@ -541,7 +535,6 @@
     <w:p/>
     <w:p>
       <w:r>
-        <w:lastRenderedPageBreak/>
         <w:t xml:space="preserve">Tu nota en el Desafío 01 es: </w:t>
       </w:r>
       <w:r>
@@ -981,7 +974,6 @@
           <w:b/>
           <w:bCs/>
         </w:rPr>
-        <w:lastRenderedPageBreak/>
         <w:t>Rodriguez</w:t>
       </w:r>
       <w:proofErr w:type="spellEnd"/>
@@ -1287,35 +1279,14 @@
         <w:rPr>
           <w:lang w:val="en-US"/>
         </w:rPr>
-        <w:t>`guest-</w:t>
-      </w:r>
-      <w:proofErr w:type="gramStart"/>
-      <w:r>
-        <w:rPr>
-          <w:lang w:val="en-US"/>
-        </w:rPr>
-        <w:t xml:space="preserve">${ </w:t>
-      </w:r>
-      <w:proofErr w:type="spellStart"/>
-      <w:r>
-        <w:rPr>
-          <w:lang w:val="en-US"/>
-        </w:rPr>
-        <w:t>status</w:t>
-      </w:r>
-      <w:proofErr w:type="gramEnd"/>
-      <w:r>
-        <w:rPr>
-          <w:lang w:val="en-US"/>
-        </w:rPr>
-        <w:t>.</w:t>
-      </w:r>
-      <w:proofErr w:type="gramStart"/>
-      <w:r>
-        <w:rPr>
-          <w:lang w:val="en-US"/>
-        </w:rPr>
-        <w:t>toLowerCase</w:t>
+        <w:t xml:space="preserve">`guest-${ </w:t>
+      </w:r>
+      <w:proofErr w:type="spellStart"/>
+      <w:r>
+        <w:rPr>
+          <w:lang w:val="en-US"/>
+        </w:rPr>
+        <w:t>status.toLowerCase</w:t>
       </w:r>
       <w:proofErr w:type="spellEnd"/>
       <w:r>
@@ -1324,7 +1295,6 @@
         </w:rPr>
         <w:t>()}`);</w:t>
       </w:r>
-      <w:proofErr w:type="gramEnd"/>
     </w:p>
     <w:p>
       <w:pPr>
@@ -1537,14 +1507,12 @@
         <w:t>isVip</w:t>
       </w:r>
       <w:proofErr w:type="spellEnd"/>
-      <w:proofErr w:type="gramStart"/>
       <w:r>
         <w:rPr>
           <w:lang w:val="en-US"/>
         </w:rPr>
         <w:t>);</w:t>
       </w:r>
-      <w:proofErr w:type="gramEnd"/>
     </w:p>
     <w:p>
       <w:pPr>
@@ -1748,68 +1716,52 @@
         <w:rPr>
           <w:lang w:val="en-US"/>
         </w:rPr>
-        <w:t xml:space="preserve"> === </w:t>
-      </w:r>
+        <w:t xml:space="preserve"> === true){</w:t>
+      </w:r>
+    </w:p>
+    <w:p>
+      <w:pPr>
+        <w:pStyle w:val="Prrafodelista"/>
+        <w:rPr>
+          <w:lang w:val="en-US"/>
+        </w:rPr>
+      </w:pPr>
+      <w:r>
+        <w:rPr>
+          <w:lang w:val="en-US"/>
+        </w:rPr>
+        <w:t xml:space="preserve">        const </w:t>
+      </w:r>
+      <w:proofErr w:type="spellStart"/>
+      <w:r>
+        <w:rPr>
+          <w:lang w:val="en-US"/>
+        </w:rPr>
+        <w:t>cardDataVip</w:t>
+      </w:r>
+      <w:proofErr w:type="spellEnd"/>
+      <w:r>
+        <w:rPr>
+          <w:lang w:val="en-US"/>
+        </w:rPr>
+        <w:t xml:space="preserve"> = </w:t>
+      </w:r>
+      <w:proofErr w:type="spellStart"/>
       <w:proofErr w:type="gramStart"/>
       <w:r>
         <w:rPr>
           <w:lang w:val="en-US"/>
         </w:rPr>
-        <w:t>true){</w:t>
-      </w:r>
+        <w:t>document.createElement</w:t>
+      </w:r>
+      <w:proofErr w:type="spellEnd"/>
       <w:proofErr w:type="gramEnd"/>
-    </w:p>
-    <w:p>
-      <w:pPr>
-        <w:pStyle w:val="Prrafodelista"/>
-        <w:rPr>
-          <w:lang w:val="en-US"/>
-        </w:rPr>
-      </w:pPr>
-      <w:r>
-        <w:rPr>
-          <w:lang w:val="en-US"/>
-        </w:rPr>
-        <w:t xml:space="preserve">        const </w:t>
-      </w:r>
-      <w:proofErr w:type="spellStart"/>
-      <w:r>
-        <w:rPr>
-          <w:lang w:val="en-US"/>
-        </w:rPr>
-        <w:t>cardDataVip</w:t>
-      </w:r>
-      <w:proofErr w:type="spellEnd"/>
-      <w:r>
-        <w:rPr>
-          <w:lang w:val="en-US"/>
-        </w:rPr>
-        <w:t xml:space="preserve"> = </w:t>
-      </w:r>
-      <w:proofErr w:type="spellStart"/>
-      <w:proofErr w:type="gramStart"/>
-      <w:r>
-        <w:rPr>
-          <w:lang w:val="en-US"/>
-        </w:rPr>
-        <w:t>document.createElement</w:t>
-      </w:r>
-      <w:proofErr w:type="spellEnd"/>
-      <w:proofErr w:type="gramEnd"/>
-      <w:r>
-        <w:rPr>
-          <w:lang w:val="en-US"/>
-        </w:rPr>
-        <w:t>("div"</w:t>
-      </w:r>
-      <w:proofErr w:type="gramStart"/>
-      <w:r>
-        <w:rPr>
-          <w:lang w:val="en-US"/>
-        </w:rPr>
-        <w:t>);</w:t>
-      </w:r>
-      <w:proofErr w:type="gramEnd"/>
+      <w:r>
+        <w:rPr>
+          <w:lang w:val="en-US"/>
+        </w:rPr>
+        <w:t>("div");</w:t>
+      </w:r>
     </w:p>
     <w:p>
       <w:pPr>
@@ -2161,16 +2113,8 @@
         <w:rPr>
           <w:lang w:val="en-US"/>
         </w:rPr>
-        <w:t>("div"</w:t>
-      </w:r>
-      <w:proofErr w:type="gramStart"/>
-      <w:r>
-        <w:rPr>
-          <w:lang w:val="en-US"/>
-        </w:rPr>
-        <w:t>);</w:t>
-      </w:r>
-      <w:proofErr w:type="gramEnd"/>
+        <w:t>("div");</w:t>
+      </w:r>
     </w:p>
     <w:p>
       <w:pPr>
@@ -2274,16 +2218,8 @@
         <w:rPr>
           <w:lang w:val="en-US"/>
         </w:rPr>
-        <w:t xml:space="preserve"> === </w:t>
-      </w:r>
-      <w:proofErr w:type="gramStart"/>
-      <w:r>
-        <w:rPr>
-          <w:lang w:val="en-US"/>
-        </w:rPr>
-        <w:t>true){</w:t>
-      </w:r>
-      <w:proofErr w:type="gramEnd"/>
+        <w:t xml:space="preserve"> === true){</w:t>
+      </w:r>
     </w:p>
     <w:p>
       <w:pPr>
@@ -2346,16 +2282,8 @@
         <w:rPr>
           <w:lang w:val="en-US"/>
         </w:rPr>
-        <w:t>("div"</w:t>
-      </w:r>
-      <w:proofErr w:type="gramStart"/>
-      <w:r>
-        <w:rPr>
-          <w:lang w:val="en-US"/>
-        </w:rPr>
-        <w:t>);</w:t>
-      </w:r>
-      <w:proofErr w:type="gramEnd"/>
+        <w:t>("div");</w:t>
+      </w:r>
     </w:p>
     <w:p>
       <w:pPr>
@@ -3027,29 +2955,16 @@
         <w:t xml:space="preserve">y en la </w:t>
       </w:r>
       <w:r>
-        <w:t>@</w:t>
-      </w:r>
-      <w:proofErr w:type="gramStart"/>
-      <w:r>
-        <w:t>media(</w:t>
-      </w:r>
-      <w:proofErr w:type="gramEnd"/>
-      <w:r>
-        <w:t>max-width: 576px)</w:t>
-      </w:r>
-      <w:r>
-        <w:t xml:space="preserve"> a la </w:t>
-      </w:r>
-      <w:proofErr w:type="gramStart"/>
-      <w:r>
-        <w:t>clase .</w:t>
+        <w:t>@media(max-width: 576px)</w:t>
+      </w:r>
+      <w:r>
+        <w:t xml:space="preserve"> a la clase .</w:t>
       </w:r>
       <w:proofErr w:type="spellStart"/>
       <w:r>
         <w:t>card</w:t>
       </w:r>
       <w:proofErr w:type="spellEnd"/>
-      <w:proofErr w:type="gramEnd"/>
       <w:r>
         <w:t xml:space="preserve"> podes achicarle el </w:t>
       </w:r>
@@ -4065,7 +3980,7 @@
         <w:t>Tu nota en el Desafío 0</w:t>
       </w:r>
       <w:r>
-        <w:t>9</w:t>
+        <w:t>8</w:t>
       </w:r>
       <w:r>
         <w:t xml:space="preserve"> es: </w:t>
@@ -4442,10 +4357,7 @@
     <w:p/>
     <w:p>
       <w:r>
-        <w:t>Gerardo</w:t>
-      </w:r>
-      <w:r>
-        <w:t>, excelente trabajo, cumpliste con los requerimientos solicitados.</w:t>
+        <w:t>Gerardo, excelente trabajo, cumpliste con los requerimientos solicitados.</w:t>
       </w:r>
     </w:p>
     <w:p/>
@@ -4692,7 +4604,7 @@
 </file>
 
 <file path=word/numbering.xml><?xml version="1.0" encoding="utf-8"?>
-<w:numbering xmlns:wpc="http://schemas.microsoft.com/office/word/2010/wordprocessingCanvas" xmlns:cx="http://schemas.microsoft.com/office/drawing/2014/chartex" xmlns:cx1="http://schemas.microsoft.com/office/drawing/2015/9/8/chartex" xmlns:cx2="http://schemas.microsoft.com/office/drawing/2015/10/21/chartex" xmlns:cx3="http://schemas.microsoft.com/office/drawing/2016/5/9/chartex" xmlns:cx4="http://schemas.microsoft.com/office/drawing/2016/5/10/chartex" xmlns:cx5="http://schemas.microsoft.com/office/drawing/2016/5/11/chartex" xmlns:cx6="http://schemas.microsoft.com/office/drawing/2016/5/12/chartex" xmlns:cx7="http://schemas.microsoft.com/office/drawing/2016/5/13/chartex" xmlns:cx8="http://schemas.microsoft.com/office/drawing/2016/5/14/chartex" xmlns:mc="http://schemas.openxmlformats.org/markup-compatibility/2006" xmlns:aink="http://schemas.microsoft.com/office/drawing/2016/ink" xmlns:am3d="http://schemas.microsoft.com/office/drawing/2017/model3d" xmlns:o="urn:schemas-microsoft-com:office:office" xmlns:oel="http://schemas.microsoft.com/office/2019/extlst" xmlns:r="http://schemas.openxmlformats.org/officeDocument/2006/relationships" xmlns:m="http://schemas.openxmlformats.org/officeDocument/2006/math" xmlns:v="urn:schemas-microsoft-com:vml" xmlns:wp14="http://schemas.microsoft.com/office/word/2010/wordprocessingDrawing" xmlns:wp="http://schemas.openxmlformats.org/drawingml/2006/wordprocessingDrawing" xmlns:w10="urn:schemas-microsoft-com:office:word" xmlns:w="http://schemas.openxmlformats.org/wordprocessingml/2006/main" xmlns:w14="http://schemas.microsoft.com/office/word/2010/wordml" xmlns:w15="http://schemas.microsoft.com/office/word/2012/wordml" xmlns:w16cex="http://schemas.microsoft.com/office/word/2018/wordml/cex" xmlns:w16cid="http://schemas.microsoft.com/office/word/2016/wordml/cid" xmlns:w16="http://schemas.microsoft.com/office/word/2018/wordml" xmlns:w16du="http://schemas.microsoft.com/office/word/2023/wordml/word16du" xmlns:w16sdtdh="http://schemas.microsoft.com/office/word/2020/wordml/sdtdatahash" xmlns:w16sdtfl="http://schemas.microsoft.com/office/word/2024/wordml/sdtformatlock" xmlns:w16se="http://schemas.microsoft.com/office/word/2015/wordml/symex" xmlns:wpg="http://schemas.microsoft.com/office/word/2010/wordprocessingGroup" xmlns:wpi="http://schemas.microsoft.com/office/word/2010/wordprocessingInk" xmlns:wne="http://schemas.microsoft.com/office/word/2006/wordml" xmlns:wps="http://schemas.microsoft.com/office/word/2010/wordprocessingShape" mc:Ignorable="w14 w15 w16se w16cid w16 w16cex w16sdtdh w16sdtfl w16du wp14">
+<w:numbering xmlns:wpc="http://schemas.microsoft.com/office/word/2010/wordprocessingCanvas" xmlns:cx="http://schemas.microsoft.com/office/drawing/2014/chartex" xmlns:cx1="http://schemas.microsoft.com/office/drawing/2015/9/8/chartex" xmlns:cx2="http://schemas.microsoft.com/office/drawing/2015/10/21/chartex" xmlns:cx3="http://schemas.microsoft.com/office/drawing/2016/5/9/chartex" xmlns:cx4="http://schemas.microsoft.com/office/drawing/2016/5/10/chartex" xmlns:cx5="http://schemas.microsoft.com/office/drawing/2016/5/11/chartex" xmlns:cx6="http://schemas.microsoft.com/office/drawing/2016/5/12/chartex" xmlns:cx7="http://schemas.microsoft.com/office/drawing/2016/5/13/chartex" xmlns:cx8="http://schemas.microsoft.com/office/drawing/2016/5/14/chartex" xmlns:mc="http://schemas.openxmlformats.org/markup-compatibility/2006" xmlns:aink="http://schemas.microsoft.com/office/drawing/2016/ink" xmlns:am3d="http://schemas.microsoft.com/office/drawing/2017/model3d" xmlns:o="urn:schemas-microsoft-com:office:office" xmlns:r="http://schemas.openxmlformats.org/officeDocument/2006/relationships" xmlns:m="http://schemas.openxmlformats.org/officeDocument/2006/math" xmlns:v="urn:schemas-microsoft-com:vml" xmlns:wp14="http://schemas.microsoft.com/office/word/2010/wordprocessingDrawing" xmlns:wp="http://schemas.openxmlformats.org/drawingml/2006/wordprocessingDrawing" xmlns:w10="urn:schemas-microsoft-com:office:word" xmlns:w="http://schemas.openxmlformats.org/wordprocessingml/2006/main" xmlns:w14="http://schemas.microsoft.com/office/word/2010/wordml" xmlns:w15="http://schemas.microsoft.com/office/word/2012/wordml" xmlns:w16cex="http://schemas.microsoft.com/office/word/2018/wordml/cex" xmlns:w16cid="http://schemas.microsoft.com/office/word/2016/wordml/cid" xmlns:w16="http://schemas.microsoft.com/office/word/2018/wordml" xmlns:w16sdtdh="http://schemas.microsoft.com/office/word/2020/wordml/sdtdatahash" xmlns:w16se="http://schemas.microsoft.com/office/word/2015/wordml/symex" xmlns:wpg="http://schemas.microsoft.com/office/word/2010/wordprocessingGroup" xmlns:wpi="http://schemas.microsoft.com/office/word/2010/wordprocessingInk" xmlns:wne="http://schemas.microsoft.com/office/word/2006/wordml" xmlns:wps="http://schemas.microsoft.com/office/word/2010/wordprocessingShape" mc:Ignorable="w14 w15 w16se w16cid w16 w16cex w16sdtdh wp14">
   <w:abstractNum w:abstractNumId="0" w15:restartNumberingAfterBreak="0">
     <w:nsid w:val="2A776073"/>
     <w:multiLevelType w:val="hybridMultilevel"/>
@@ -5032,20 +4944,20 @@
       </w:rPr>
     </w:lvl>
   </w:abstractNum>
-  <w:num w:numId="1" w16cid:durableId="1734959415">
+  <w:num w:numId="1">
     <w:abstractNumId w:val="1"/>
   </w:num>
-  <w:num w:numId="2" w16cid:durableId="118112402">
+  <w:num w:numId="2">
     <w:abstractNumId w:val="2"/>
   </w:num>
-  <w:num w:numId="3" w16cid:durableId="422839144">
+  <w:num w:numId="3">
     <w:abstractNumId w:val="0"/>
   </w:num>
 </w:numbering>
 </file>
 
 <file path=word/styles.xml><?xml version="1.0" encoding="utf-8"?>
-<w:styles xmlns:mc="http://schemas.openxmlformats.org/markup-compatibility/2006" xmlns:r="http://schemas.openxmlformats.org/officeDocument/2006/relationships" xmlns:w="http://schemas.openxmlformats.org/wordprocessingml/2006/main" xmlns:w14="http://schemas.microsoft.com/office/word/2010/wordml" xmlns:w15="http://schemas.microsoft.com/office/word/2012/wordml" xmlns:w16cex="http://schemas.microsoft.com/office/word/2018/wordml/cex" xmlns:w16cid="http://schemas.microsoft.com/office/word/2016/wordml/cid" xmlns:w16="http://schemas.microsoft.com/office/word/2018/wordml" xmlns:w16du="http://schemas.microsoft.com/office/word/2023/wordml/word16du" xmlns:w16sdtdh="http://schemas.microsoft.com/office/word/2020/wordml/sdtdatahash" xmlns:w16sdtfl="http://schemas.microsoft.com/office/word/2024/wordml/sdtformatlock" xmlns:w16se="http://schemas.microsoft.com/office/word/2015/wordml/symex" mc:Ignorable="w14 w15 w16se w16cid w16 w16cex w16sdtdh w16sdtfl w16du">
+<w:styles xmlns:mc="http://schemas.openxmlformats.org/markup-compatibility/2006" xmlns:r="http://schemas.openxmlformats.org/officeDocument/2006/relationships" xmlns:w="http://schemas.openxmlformats.org/wordprocessingml/2006/main" xmlns:w14="http://schemas.microsoft.com/office/word/2010/wordml" xmlns:w15="http://schemas.microsoft.com/office/word/2012/wordml" xmlns:w16cex="http://schemas.microsoft.com/office/word/2018/wordml/cex" xmlns:w16cid="http://schemas.microsoft.com/office/word/2016/wordml/cid" xmlns:w16="http://schemas.microsoft.com/office/word/2018/wordml" xmlns:w16sdtdh="http://schemas.microsoft.com/office/word/2020/wordml/sdtdatahash" xmlns:w16se="http://schemas.microsoft.com/office/word/2015/wordml/symex" mc:Ignorable="w14 w15 w16se w16cid w16 w16cex w16sdtdh">
   <w:docDefaults>
     <w:rPrDefault>
       <w:rPr>

</xml_diff>

<commit_message>
COrrecion 08 - YOrlano terminado OK
</commit_message>
<xml_diff>
--- a/Desafios/Correcciones 08.docx
+++ b/Desafios/Correcciones 08.docx
@@ -1,6 +1,6 @@
 
 <file path=word/document.xml><?xml version="1.0" encoding="utf-8"?>
-<w:document xmlns:wpc="http://schemas.microsoft.com/office/word/2010/wordprocessingCanvas" xmlns:cx="http://schemas.microsoft.com/office/drawing/2014/chartex" xmlns:cx1="http://schemas.microsoft.com/office/drawing/2015/9/8/chartex" xmlns:cx2="http://schemas.microsoft.com/office/drawing/2015/10/21/chartex" xmlns:cx3="http://schemas.microsoft.com/office/drawing/2016/5/9/chartex" xmlns:cx4="http://schemas.microsoft.com/office/drawing/2016/5/10/chartex" xmlns:cx5="http://schemas.microsoft.com/office/drawing/2016/5/11/chartex" xmlns:cx6="http://schemas.microsoft.com/office/drawing/2016/5/12/chartex" xmlns:cx7="http://schemas.microsoft.com/office/drawing/2016/5/13/chartex" xmlns:cx8="http://schemas.microsoft.com/office/drawing/2016/5/14/chartex" xmlns:mc="http://schemas.openxmlformats.org/markup-compatibility/2006" xmlns:aink="http://schemas.microsoft.com/office/drawing/2016/ink" xmlns:am3d="http://schemas.microsoft.com/office/drawing/2017/model3d" xmlns:o="urn:schemas-microsoft-com:office:office" xmlns:r="http://schemas.openxmlformats.org/officeDocument/2006/relationships" xmlns:m="http://schemas.openxmlformats.org/officeDocument/2006/math" xmlns:v="urn:schemas-microsoft-com:vml" xmlns:wp14="http://schemas.microsoft.com/office/word/2010/wordprocessingDrawing" xmlns:wp="http://schemas.openxmlformats.org/drawingml/2006/wordprocessingDrawing" xmlns:w10="urn:schemas-microsoft-com:office:word" xmlns:w="http://schemas.openxmlformats.org/wordprocessingml/2006/main" xmlns:w14="http://schemas.microsoft.com/office/word/2010/wordml" xmlns:w15="http://schemas.microsoft.com/office/word/2012/wordml" xmlns:w16cex="http://schemas.microsoft.com/office/word/2018/wordml/cex" xmlns:w16cid="http://schemas.microsoft.com/office/word/2016/wordml/cid" xmlns:w16="http://schemas.microsoft.com/office/word/2018/wordml" xmlns:w16sdtdh="http://schemas.microsoft.com/office/word/2020/wordml/sdtdatahash" xmlns:w16se="http://schemas.microsoft.com/office/word/2015/wordml/symex" xmlns:wpg="http://schemas.microsoft.com/office/word/2010/wordprocessingGroup" xmlns:wpi="http://schemas.microsoft.com/office/word/2010/wordprocessingInk" xmlns:wne="http://schemas.microsoft.com/office/word/2006/wordml" xmlns:wps="http://schemas.microsoft.com/office/word/2010/wordprocessingShape" mc:Ignorable="w14 w15 w16se w16cid w16 w16cex w16sdtdh wp14">
+<w:document xmlns:wpc="http://schemas.microsoft.com/office/word/2010/wordprocessingCanvas" xmlns:cx="http://schemas.microsoft.com/office/drawing/2014/chartex" xmlns:cx1="http://schemas.microsoft.com/office/drawing/2015/9/8/chartex" xmlns:cx2="http://schemas.microsoft.com/office/drawing/2015/10/21/chartex" xmlns:cx3="http://schemas.microsoft.com/office/drawing/2016/5/9/chartex" xmlns:cx4="http://schemas.microsoft.com/office/drawing/2016/5/10/chartex" xmlns:cx5="http://schemas.microsoft.com/office/drawing/2016/5/11/chartex" xmlns:cx6="http://schemas.microsoft.com/office/drawing/2016/5/12/chartex" xmlns:cx7="http://schemas.microsoft.com/office/drawing/2016/5/13/chartex" xmlns:cx8="http://schemas.microsoft.com/office/drawing/2016/5/14/chartex" xmlns:mc="http://schemas.openxmlformats.org/markup-compatibility/2006" xmlns:aink="http://schemas.microsoft.com/office/drawing/2016/ink" xmlns:am3d="http://schemas.microsoft.com/office/drawing/2017/model3d" xmlns:o="urn:schemas-microsoft-com:office:office" xmlns:oel="http://schemas.microsoft.com/office/2019/extlst" xmlns:r="http://schemas.openxmlformats.org/officeDocument/2006/relationships" xmlns:m="http://schemas.openxmlformats.org/officeDocument/2006/math" xmlns:v="urn:schemas-microsoft-com:vml" xmlns:wp14="http://schemas.microsoft.com/office/word/2010/wordprocessingDrawing" xmlns:wp="http://schemas.openxmlformats.org/drawingml/2006/wordprocessingDrawing" xmlns:w10="urn:schemas-microsoft-com:office:word" xmlns:w="http://schemas.openxmlformats.org/wordprocessingml/2006/main" xmlns:w14="http://schemas.microsoft.com/office/word/2010/wordml" xmlns:w15="http://schemas.microsoft.com/office/word/2012/wordml" xmlns:w16cex="http://schemas.microsoft.com/office/word/2018/wordml/cex" xmlns:w16cid="http://schemas.microsoft.com/office/word/2016/wordml/cid" xmlns:w16="http://schemas.microsoft.com/office/word/2018/wordml" xmlns:w16du="http://schemas.microsoft.com/office/word/2023/wordml/word16du" xmlns:w16sdtdh="http://schemas.microsoft.com/office/word/2020/wordml/sdtdatahash" xmlns:w16sdtfl="http://schemas.microsoft.com/office/word/2024/wordml/sdtformatlock" xmlns:w16se="http://schemas.microsoft.com/office/word/2015/wordml/symex" xmlns:wpg="http://schemas.microsoft.com/office/word/2010/wordprocessingGroup" xmlns:wpi="http://schemas.microsoft.com/office/word/2010/wordprocessingInk" xmlns:wne="http://schemas.microsoft.com/office/word/2006/wordml" xmlns:wps="http://schemas.microsoft.com/office/word/2010/wordprocessingShape" mc:Ignorable="w14 w15 w16se w16cid w16 w16cex w16sdtdh w16sdtfl w16du wp14">
   <w:body>
     <w:p>
       <w:pPr>
@@ -10,30 +10,41 @@
           <w:bCs/>
         </w:rPr>
       </w:pPr>
-      <w:r>
-        <w:rPr>
-          <w:rFonts w:ascii="Segoe UI Emoji" w:hAnsi="Segoe UI Emoji" w:cs="Segoe UI Emoji"/>
-          <w:b/>
-          <w:bCs/>
-        </w:rPr>
-        <w:t>Martinez Emmanuel</w:t>
-      </w:r>
-    </w:p>
-    <w:p>
-      <w:pPr>
-        <w:rPr>
-          <w:rFonts w:ascii="Segoe UI Emoji" w:hAnsi="Segoe UI Emoji" w:cs="Segoe UI Emoji"/>
-          <w:b/>
-          <w:bCs/>
-        </w:rPr>
-      </w:pPr>
-    </w:p>
-    <w:p>
-      <w:pPr>
-        <w:rPr>
-          <w:rFonts w:ascii="Segoe UI Emoji" w:hAnsi="Segoe UI Emoji" w:cs="Segoe UI Emoji"/>
-        </w:rPr>
-      </w:pPr>
+      <w:proofErr w:type="spellStart"/>
+      <w:r>
+        <w:rPr>
+          <w:rFonts w:ascii="Segoe UI Emoji" w:hAnsi="Segoe UI Emoji" w:cs="Segoe UI Emoji"/>
+          <w:b/>
+          <w:bCs/>
+        </w:rPr>
+        <w:t>Martinez</w:t>
+      </w:r>
+      <w:proofErr w:type="spellEnd"/>
+      <w:r>
+        <w:rPr>
+          <w:rFonts w:ascii="Segoe UI Emoji" w:hAnsi="Segoe UI Emoji" w:cs="Segoe UI Emoji"/>
+          <w:b/>
+          <w:bCs/>
+        </w:rPr>
+        <w:t xml:space="preserve"> Emmanuel</w:t>
+      </w:r>
+    </w:p>
+    <w:p>
+      <w:pPr>
+        <w:rPr>
+          <w:rFonts w:ascii="Segoe UI Emoji" w:hAnsi="Segoe UI Emoji" w:cs="Segoe UI Emoji"/>
+          <w:b/>
+          <w:bCs/>
+        </w:rPr>
+      </w:pPr>
+    </w:p>
+    <w:p>
+      <w:pPr>
+        <w:rPr>
+          <w:rFonts w:ascii="Segoe UI Emoji" w:hAnsi="Segoe UI Emoji" w:cs="Segoe UI Emoji"/>
+        </w:rPr>
+      </w:pPr>
+      <w:proofErr w:type="gramStart"/>
       <w:r>
         <w:rPr>
           <w:rFonts w:ascii="Segoe UI Emoji" w:hAnsi="Segoe UI Emoji" w:cs="Segoe UI Emoji"/>
@@ -41,7 +52,11 @@
         <w:t>🎉</w:t>
       </w:r>
       <w:r>
-        <w:t>¡Felicitaciones por la entrega del Desafío 0</w:t>
+        <w:t>¡</w:t>
+      </w:r>
+      <w:proofErr w:type="gramEnd"/>
+      <w:r>
+        <w:t>Felicitaciones por la entrega del Desafío 0</w:t>
       </w:r>
       <w:r>
         <w:t>8</w:t>
@@ -75,7 +90,31 @@
     </w:p>
     <w:p>
       <w:r>
-        <w:t>Implementaste correctamente media queries y la pagina quedo responsiva, el diseño con grid esa perfecto y la funcionalidad del modal esta bien aplicada.</w:t>
+        <w:t xml:space="preserve">Implementaste correctamente media </w:t>
+      </w:r>
+      <w:proofErr w:type="spellStart"/>
+      <w:r>
+        <w:t>queries</w:t>
+      </w:r>
+      <w:proofErr w:type="spellEnd"/>
+      <w:r>
+        <w:t xml:space="preserve"> y la pagina quedo responsiva, el diseño con </w:t>
+      </w:r>
+      <w:proofErr w:type="spellStart"/>
+      <w:r>
+        <w:t>grid</w:t>
+      </w:r>
+      <w:proofErr w:type="spellEnd"/>
+      <w:r>
+        <w:t xml:space="preserve"> esa perfecto y la funcionalidad del modal </w:t>
+      </w:r>
+      <w:proofErr w:type="spellStart"/>
+      <w:r>
+        <w:t>esta</w:t>
+      </w:r>
+      <w:proofErr w:type="spellEnd"/>
+      <w:r>
+        <w:t xml:space="preserve"> bien aplicada.</w:t>
       </w:r>
     </w:p>
     <w:p>
@@ -138,39 +177,60 @@
           <w:bCs/>
         </w:rPr>
       </w:pPr>
-      <w:r>
-        <w:rPr>
-          <w:rFonts w:ascii="Segoe UI Emoji" w:hAnsi="Segoe UI Emoji" w:cs="Segoe UI Emoji"/>
-          <w:b/>
-          <w:bCs/>
-        </w:rPr>
-        <w:t>Delpane Agustin</w:t>
-      </w:r>
-    </w:p>
-    <w:p>
-      <w:pPr>
-        <w:rPr>
-          <w:rFonts w:ascii="Segoe UI Emoji" w:hAnsi="Segoe UI Emoji" w:cs="Segoe UI Emoji"/>
-          <w:b/>
-          <w:bCs/>
-        </w:rPr>
-      </w:pPr>
-    </w:p>
-    <w:p>
-      <w:pPr>
-        <w:rPr>
-          <w:rFonts w:ascii="Segoe UI Emoji" w:hAnsi="Segoe UI Emoji" w:cs="Segoe UI Emoji"/>
-          <w:b/>
-          <w:bCs/>
-        </w:rPr>
-      </w:pPr>
-    </w:p>
-    <w:p>
-      <w:pPr>
-        <w:rPr>
-          <w:rFonts w:ascii="Segoe UI Emoji" w:hAnsi="Segoe UI Emoji" w:cs="Segoe UI Emoji"/>
-        </w:rPr>
-      </w:pPr>
+      <w:proofErr w:type="spellStart"/>
+      <w:r>
+        <w:rPr>
+          <w:rFonts w:ascii="Segoe UI Emoji" w:hAnsi="Segoe UI Emoji" w:cs="Segoe UI Emoji"/>
+          <w:b/>
+          <w:bCs/>
+        </w:rPr>
+        <w:t>Delpane</w:t>
+      </w:r>
+      <w:proofErr w:type="spellEnd"/>
+      <w:r>
+        <w:rPr>
+          <w:rFonts w:ascii="Segoe UI Emoji" w:hAnsi="Segoe UI Emoji" w:cs="Segoe UI Emoji"/>
+          <w:b/>
+          <w:bCs/>
+        </w:rPr>
+        <w:t xml:space="preserve"> </w:t>
+      </w:r>
+      <w:proofErr w:type="spellStart"/>
+      <w:r>
+        <w:rPr>
+          <w:rFonts w:ascii="Segoe UI Emoji" w:hAnsi="Segoe UI Emoji" w:cs="Segoe UI Emoji"/>
+          <w:b/>
+          <w:bCs/>
+        </w:rPr>
+        <w:t>Agustin</w:t>
+      </w:r>
+      <w:proofErr w:type="spellEnd"/>
+    </w:p>
+    <w:p>
+      <w:pPr>
+        <w:rPr>
+          <w:rFonts w:ascii="Segoe UI Emoji" w:hAnsi="Segoe UI Emoji" w:cs="Segoe UI Emoji"/>
+          <w:b/>
+          <w:bCs/>
+        </w:rPr>
+      </w:pPr>
+    </w:p>
+    <w:p>
+      <w:pPr>
+        <w:rPr>
+          <w:rFonts w:ascii="Segoe UI Emoji" w:hAnsi="Segoe UI Emoji" w:cs="Segoe UI Emoji"/>
+          <w:b/>
+          <w:bCs/>
+        </w:rPr>
+      </w:pPr>
+    </w:p>
+    <w:p>
+      <w:pPr>
+        <w:rPr>
+          <w:rFonts w:ascii="Segoe UI Emoji" w:hAnsi="Segoe UI Emoji" w:cs="Segoe UI Emoji"/>
+        </w:rPr>
+      </w:pPr>
+      <w:proofErr w:type="gramStart"/>
       <w:r>
         <w:rPr>
           <w:rFonts w:ascii="Segoe UI Emoji" w:hAnsi="Segoe UI Emoji" w:cs="Segoe UI Emoji"/>
@@ -178,7 +238,11 @@
         <w:t>🎉</w:t>
       </w:r>
       <w:r>
-        <w:t xml:space="preserve">¡Felicitaciones por la entrega del Desafío 08! </w:t>
+        <w:t>¡</w:t>
+      </w:r>
+      <w:proofErr w:type="gramEnd"/>
+      <w:r>
+        <w:t xml:space="preserve">Felicitaciones por la entrega del Desafío 08! </w:t>
       </w:r>
       <w:r>
         <w:rPr>
@@ -189,8 +253,13 @@
     </w:p>
     <w:p/>
     <w:p>
-      <w:r>
-        <w:t>Agustin, excelente trabajo, cumpliste con los requerimientos solicitados.</w:t>
+      <w:proofErr w:type="spellStart"/>
+      <w:r>
+        <w:t>Agustin</w:t>
+      </w:r>
+      <w:proofErr w:type="spellEnd"/>
+      <w:r>
+        <w:t>, excelente trabajo, cumpliste con los requerimientos solicitados.</w:t>
       </w:r>
     </w:p>
     <w:p/>
@@ -201,7 +270,31 @@
     </w:p>
     <w:p>
       <w:r>
-        <w:t>Implementaste correctamente media queries y la pagina quedo responsiva, el diseño con grid esa perfecto y la funcionalidad del modal esta bien aplicada.</w:t>
+        <w:t xml:space="preserve">Implementaste correctamente media </w:t>
+      </w:r>
+      <w:proofErr w:type="spellStart"/>
+      <w:r>
+        <w:t>queries</w:t>
+      </w:r>
+      <w:proofErr w:type="spellEnd"/>
+      <w:r>
+        <w:t xml:space="preserve"> y la pagina quedo responsiva, el diseño con </w:t>
+      </w:r>
+      <w:proofErr w:type="spellStart"/>
+      <w:r>
+        <w:t>grid</w:t>
+      </w:r>
+      <w:proofErr w:type="spellEnd"/>
+      <w:r>
+        <w:t xml:space="preserve"> esa perfecto y la funcionalidad del modal </w:t>
+      </w:r>
+      <w:proofErr w:type="spellStart"/>
+      <w:r>
+        <w:t>esta</w:t>
+      </w:r>
+      <w:proofErr w:type="spellEnd"/>
+      <w:r>
+        <w:t xml:space="preserve"> bien aplicada.</w:t>
       </w:r>
     </w:p>
     <w:p>
@@ -255,30 +348,51 @@
           <w:bCs/>
         </w:rPr>
       </w:pPr>
-      <w:r>
-        <w:rPr>
-          <w:rFonts w:ascii="Segoe UI Emoji" w:hAnsi="Segoe UI Emoji" w:cs="Segoe UI Emoji"/>
-          <w:b/>
-          <w:bCs/>
-        </w:rPr>
-        <w:t>Delpane Agustin</w:t>
-      </w:r>
-    </w:p>
-    <w:p>
-      <w:pPr>
-        <w:rPr>
-          <w:rFonts w:ascii="Segoe UI Emoji" w:hAnsi="Segoe UI Emoji" w:cs="Segoe UI Emoji"/>
-          <w:b/>
-          <w:bCs/>
-        </w:rPr>
-      </w:pPr>
-    </w:p>
-    <w:p>
-      <w:pPr>
-        <w:rPr>
-          <w:rFonts w:ascii="Segoe UI Emoji" w:hAnsi="Segoe UI Emoji" w:cs="Segoe UI Emoji"/>
-        </w:rPr>
-      </w:pPr>
+      <w:proofErr w:type="spellStart"/>
+      <w:r>
+        <w:rPr>
+          <w:rFonts w:ascii="Segoe UI Emoji" w:hAnsi="Segoe UI Emoji" w:cs="Segoe UI Emoji"/>
+          <w:b/>
+          <w:bCs/>
+        </w:rPr>
+        <w:t>Delpane</w:t>
+      </w:r>
+      <w:proofErr w:type="spellEnd"/>
+      <w:r>
+        <w:rPr>
+          <w:rFonts w:ascii="Segoe UI Emoji" w:hAnsi="Segoe UI Emoji" w:cs="Segoe UI Emoji"/>
+          <w:b/>
+          <w:bCs/>
+        </w:rPr>
+        <w:t xml:space="preserve"> </w:t>
+      </w:r>
+      <w:proofErr w:type="spellStart"/>
+      <w:r>
+        <w:rPr>
+          <w:rFonts w:ascii="Segoe UI Emoji" w:hAnsi="Segoe UI Emoji" w:cs="Segoe UI Emoji"/>
+          <w:b/>
+          <w:bCs/>
+        </w:rPr>
+        <w:t>Agustin</w:t>
+      </w:r>
+      <w:proofErr w:type="spellEnd"/>
+    </w:p>
+    <w:p>
+      <w:pPr>
+        <w:rPr>
+          <w:rFonts w:ascii="Segoe UI Emoji" w:hAnsi="Segoe UI Emoji" w:cs="Segoe UI Emoji"/>
+          <w:b/>
+          <w:bCs/>
+        </w:rPr>
+      </w:pPr>
+    </w:p>
+    <w:p>
+      <w:pPr>
+        <w:rPr>
+          <w:rFonts w:ascii="Segoe UI Emoji" w:hAnsi="Segoe UI Emoji" w:cs="Segoe UI Emoji"/>
+        </w:rPr>
+      </w:pPr>
+      <w:proofErr w:type="gramStart"/>
       <w:r>
         <w:rPr>
           <w:rFonts w:ascii="Segoe UI Emoji" w:hAnsi="Segoe UI Emoji" w:cs="Segoe UI Emoji"/>
@@ -286,7 +400,11 @@
         <w:t>🎉</w:t>
       </w:r>
       <w:r>
-        <w:t xml:space="preserve">¡Felicitaciones por la entrega del Desafío 01! </w:t>
+        <w:t>¡</w:t>
+      </w:r>
+      <w:proofErr w:type="gramEnd"/>
+      <w:r>
+        <w:t xml:space="preserve">Felicitaciones por la entrega del Desafío 01! </w:t>
       </w:r>
       <w:r>
         <w:rPr>
@@ -304,7 +422,15 @@
     <w:p/>
     <w:p>
       <w:r>
-        <w:t xml:space="preserve">Los archivos html están impecables, respetaste el orden de aplicación de etiquetas de encabezado y el manejo de etiquetas para textos es correcto. </w:t>
+        <w:t xml:space="preserve">Los archivos </w:t>
+      </w:r>
+      <w:proofErr w:type="spellStart"/>
+      <w:r>
+        <w:t>html</w:t>
+      </w:r>
+      <w:proofErr w:type="spellEnd"/>
+      <w:r>
+        <w:t xml:space="preserve"> están impecables, respetaste el orden de aplicación de etiquetas de encabezado y el manejo de etiquetas para textos es correcto. </w:t>
       </w:r>
     </w:p>
     <w:p/>
@@ -316,7 +442,47 @@
     <w:p/>
     <w:p>
       <w:r>
-        <w:t>Genial que hayas utilizado etiquetas semánticas como main, header, section, article y footer estas ayudan a que estructuremos nuestra información de una manera que el navegador la entienda mejor.</w:t>
+        <w:t xml:space="preserve">Genial que hayas utilizado etiquetas semánticas como </w:t>
+      </w:r>
+      <w:proofErr w:type="spellStart"/>
+      <w:r>
+        <w:t>main</w:t>
+      </w:r>
+      <w:proofErr w:type="spellEnd"/>
+      <w:r>
+        <w:t xml:space="preserve">, </w:t>
+      </w:r>
+      <w:proofErr w:type="spellStart"/>
+      <w:r>
+        <w:t>header</w:t>
+      </w:r>
+      <w:proofErr w:type="spellEnd"/>
+      <w:r>
+        <w:t xml:space="preserve">, </w:t>
+      </w:r>
+      <w:proofErr w:type="spellStart"/>
+      <w:r>
+        <w:t>section</w:t>
+      </w:r>
+      <w:proofErr w:type="spellEnd"/>
+      <w:r>
+        <w:t xml:space="preserve">, </w:t>
+      </w:r>
+      <w:proofErr w:type="spellStart"/>
+      <w:r>
+        <w:t>article</w:t>
+      </w:r>
+      <w:proofErr w:type="spellEnd"/>
+      <w:r>
+        <w:t xml:space="preserve"> y </w:t>
+      </w:r>
+      <w:proofErr w:type="spellStart"/>
+      <w:r>
+        <w:t>footer</w:t>
+      </w:r>
+      <w:proofErr w:type="spellEnd"/>
+      <w:r>
+        <w:t xml:space="preserve"> estas ayudan a que estructuremos nuestra información de una manera que el navegador la entienda mejor.</w:t>
       </w:r>
     </w:p>
     <w:p/>
@@ -334,8 +500,29 @@
           <w:numId w:val="1"/>
         </w:numPr>
       </w:pPr>
-      <w:r>
-        <w:t>Recordá cambiar el lenguaje a español &lt;html lang="es"&gt; porque esto les dice a los motores de búsqueda en que idioma esta tu sitio web.</w:t>
+      <w:proofErr w:type="spellStart"/>
+      <w:r>
+        <w:t>Recordá</w:t>
+      </w:r>
+      <w:proofErr w:type="spellEnd"/>
+      <w:r>
+        <w:t xml:space="preserve"> cambiar el lenguaje a español &lt;</w:t>
+      </w:r>
+      <w:proofErr w:type="spellStart"/>
+      <w:r>
+        <w:t>html</w:t>
+      </w:r>
+      <w:proofErr w:type="spellEnd"/>
+      <w:r>
+        <w:t xml:space="preserve"> </w:t>
+      </w:r>
+      <w:proofErr w:type="spellStart"/>
+      <w:r>
+        <w:t>lang</w:t>
+      </w:r>
+      <w:proofErr w:type="spellEnd"/>
+      <w:r>
+        <w:t>="es"&gt; porque esto les dice a los motores de búsqueda en que idioma esta tu sitio web.</w:t>
       </w:r>
     </w:p>
     <w:p/>
@@ -381,30 +568,41 @@
           <w:bCs/>
         </w:rPr>
       </w:pPr>
-      <w:r>
-        <w:rPr>
-          <w:rFonts w:ascii="Segoe UI Emoji" w:hAnsi="Segoe UI Emoji" w:cs="Segoe UI Emoji"/>
-          <w:b/>
-          <w:bCs/>
-        </w:rPr>
-        <w:t>Yorlano Nicolas</w:t>
-      </w:r>
-    </w:p>
-    <w:p>
-      <w:pPr>
-        <w:rPr>
-          <w:rFonts w:ascii="Segoe UI Emoji" w:hAnsi="Segoe UI Emoji" w:cs="Segoe UI Emoji"/>
-          <w:b/>
-          <w:bCs/>
-        </w:rPr>
-      </w:pPr>
-    </w:p>
-    <w:p>
-      <w:pPr>
-        <w:rPr>
-          <w:rFonts w:ascii="Segoe UI Emoji" w:hAnsi="Segoe UI Emoji" w:cs="Segoe UI Emoji"/>
-        </w:rPr>
-      </w:pPr>
+      <w:proofErr w:type="spellStart"/>
+      <w:r>
+        <w:rPr>
+          <w:rFonts w:ascii="Segoe UI Emoji" w:hAnsi="Segoe UI Emoji" w:cs="Segoe UI Emoji"/>
+          <w:b/>
+          <w:bCs/>
+        </w:rPr>
+        <w:t>Yorlano</w:t>
+      </w:r>
+      <w:proofErr w:type="spellEnd"/>
+      <w:r>
+        <w:rPr>
+          <w:rFonts w:ascii="Segoe UI Emoji" w:hAnsi="Segoe UI Emoji" w:cs="Segoe UI Emoji"/>
+          <w:b/>
+          <w:bCs/>
+        </w:rPr>
+        <w:t xml:space="preserve"> Nicolas</w:t>
+      </w:r>
+    </w:p>
+    <w:p>
+      <w:pPr>
+        <w:rPr>
+          <w:rFonts w:ascii="Segoe UI Emoji" w:hAnsi="Segoe UI Emoji" w:cs="Segoe UI Emoji"/>
+          <w:b/>
+          <w:bCs/>
+        </w:rPr>
+      </w:pPr>
+    </w:p>
+    <w:p>
+      <w:pPr>
+        <w:rPr>
+          <w:rFonts w:ascii="Segoe UI Emoji" w:hAnsi="Segoe UI Emoji" w:cs="Segoe UI Emoji"/>
+        </w:rPr>
+      </w:pPr>
+      <w:proofErr w:type="gramStart"/>
       <w:r>
         <w:rPr>
           <w:rFonts w:ascii="Segoe UI Emoji" w:hAnsi="Segoe UI Emoji" w:cs="Segoe UI Emoji"/>
@@ -412,7 +610,11 @@
         <w:t>🎉</w:t>
       </w:r>
       <w:r>
-        <w:t xml:space="preserve">¡Felicitaciones por la entrega del Desafío 06! </w:t>
+        <w:t>¡</w:t>
+      </w:r>
+      <w:proofErr w:type="gramEnd"/>
+      <w:r>
+        <w:t xml:space="preserve">Felicitaciones por la entrega del Desafío 08! </w:t>
       </w:r>
       <w:r>
         <w:rPr>
@@ -423,59 +625,73 @@
     </w:p>
     <w:p>
       <w:pPr>
+        <w:ind w:left="1416" w:hanging="1416"/>
+      </w:pPr>
+    </w:p>
+    <w:p/>
+    <w:p>
+      <w:r>
+        <w:t>Nicolas</w:t>
+      </w:r>
+      <w:r>
+        <w:t>, excelente trabajo, cumpliste con los requerimientos solicitados.</w:t>
+      </w:r>
+    </w:p>
+    <w:p/>
+    <w:p>
+      <w:r>
+        <w:t>La estructura HTML con etiquetas semánticas, tipografía y fondo son los requeridos en enunciado.</w:t>
+      </w:r>
+    </w:p>
+    <w:p>
+      <w:r>
+        <w:t xml:space="preserve">Implementaste correctamente media </w:t>
+      </w:r>
+      <w:proofErr w:type="spellStart"/>
+      <w:r>
+        <w:t>queries</w:t>
+      </w:r>
+      <w:proofErr w:type="spellEnd"/>
+      <w:r>
+        <w:t xml:space="preserve"> y la pagina quedo responsiva, el diseño con </w:t>
+      </w:r>
+      <w:proofErr w:type="spellStart"/>
+      <w:r>
+        <w:t>grid</w:t>
+      </w:r>
+      <w:proofErr w:type="spellEnd"/>
+      <w:r>
+        <w:t xml:space="preserve"> es</w:t>
+      </w:r>
+      <w:r>
+        <w:t>t</w:t>
+      </w:r>
+      <w:r>
+        <w:t xml:space="preserve">a perfecto y la funcionalidad </w:t>
+      </w:r>
+      <w:r>
+        <w:t>de efecto de elipsis del texto que correcta.</w:t>
+      </w:r>
+    </w:p>
+    <w:p>
+      <w:r>
+        <w:t>Los estilos están ok, genial que usaste selectores avanzados.</w:t>
+      </w:r>
+    </w:p>
+    <w:p/>
+    <w:p>
+      <w:r>
+        <w:t xml:space="preserve">Excelente trabajo ¡ </w:t>
+      </w:r>
+    </w:p>
+    <w:p/>
+    <w:p/>
+    <w:p>
+      <w:pPr>
         <w:ind w:left="708" w:hanging="708"/>
       </w:pPr>
-    </w:p>
-    <w:p/>
-    <w:p>
-      <w:r>
-        <w:t>Nicolas, excelente trabajo, cumpliste con los requerimientos solicitados.</w:t>
-      </w:r>
-    </w:p>
-    <w:p/>
-    <w:p>
-      <w:r>
-        <w:t>La implementación de arrays es correcta, cumpliste con la estructura de array tal cual se solicito en enunciado y el manejo de array para acceder a los valores necesarios para los cálculos es correcto.</w:t>
-      </w:r>
-    </w:p>
-    <w:p/>
-    <w:p>
-      <w:r>
-        <w:t>Usaste correctamente funciones, tanto sin retorno de datos como con retorno.</w:t>
-      </w:r>
-    </w:p>
-    <w:p>
-      <w:r>
-        <w:t xml:space="preserve"> </w:t>
-      </w:r>
-    </w:p>
-    <w:p>
-      <w:r>
-        <w:t>Aplicaste correctamente las estructuras de control de flujo.</w:t>
-      </w:r>
-    </w:p>
-    <w:p/>
-    <w:p>
-      <w:r>
-        <w:t>La lógica de tu solución está perfecta. Destaco la prolijidad de tu código ayuda mucho para legibilidad del mismo.</w:t>
-      </w:r>
-    </w:p>
-    <w:p/>
-    <w:p/>
-    <w:p/>
-    <w:p>
-      <w:r>
-        <w:t xml:space="preserve">Excelente trabajo ¡ </w:t>
-      </w:r>
-    </w:p>
-    <w:p/>
-    <w:p/>
-    <w:p>
-      <w:pPr>
-        <w:ind w:left="708" w:hanging="708"/>
-      </w:pPr>
-      <w:r>
-        <w:t xml:space="preserve">Tu nota en el Desafío 06 es: </w:t>
+      <w:r>
+        <w:t xml:space="preserve">Tu nota en el Desafío 08 es: </w:t>
       </w:r>
       <w:r>
         <w:rPr>
@@ -538,24 +754,35 @@
           <w:b/>
           <w:bCs/>
         </w:rPr>
-        <w:t>Cabral Tomas Valentin</w:t>
-      </w:r>
-    </w:p>
-    <w:p>
-      <w:pPr>
-        <w:rPr>
-          <w:rFonts w:ascii="Segoe UI Emoji" w:hAnsi="Segoe UI Emoji" w:cs="Segoe UI Emoji"/>
-          <w:b/>
-          <w:bCs/>
-        </w:rPr>
-      </w:pPr>
-    </w:p>
-    <w:p>
-      <w:pPr>
-        <w:rPr>
-          <w:rFonts w:ascii="Segoe UI Emoji" w:hAnsi="Segoe UI Emoji" w:cs="Segoe UI Emoji"/>
-        </w:rPr>
-      </w:pPr>
+        <w:t xml:space="preserve">Cabral Tomas </w:t>
+      </w:r>
+      <w:proofErr w:type="spellStart"/>
+      <w:r>
+        <w:rPr>
+          <w:rFonts w:ascii="Segoe UI Emoji" w:hAnsi="Segoe UI Emoji" w:cs="Segoe UI Emoji"/>
+          <w:b/>
+          <w:bCs/>
+        </w:rPr>
+        <w:t>Valentin</w:t>
+      </w:r>
+      <w:proofErr w:type="spellEnd"/>
+    </w:p>
+    <w:p>
+      <w:pPr>
+        <w:rPr>
+          <w:rFonts w:ascii="Segoe UI Emoji" w:hAnsi="Segoe UI Emoji" w:cs="Segoe UI Emoji"/>
+          <w:b/>
+          <w:bCs/>
+        </w:rPr>
+      </w:pPr>
+    </w:p>
+    <w:p>
+      <w:pPr>
+        <w:rPr>
+          <w:rFonts w:ascii="Segoe UI Emoji" w:hAnsi="Segoe UI Emoji" w:cs="Segoe UI Emoji"/>
+        </w:rPr>
+      </w:pPr>
+      <w:proofErr w:type="gramStart"/>
       <w:r>
         <w:rPr>
           <w:rFonts w:ascii="Segoe UI Emoji" w:hAnsi="Segoe UI Emoji" w:cs="Segoe UI Emoji"/>
@@ -563,7 +790,11 @@
         <w:t>🎉</w:t>
       </w:r>
       <w:r>
-        <w:t xml:space="preserve">¡Felicitaciones por la entrega del Desafío 01! </w:t>
+        <w:t>¡</w:t>
+      </w:r>
+      <w:proofErr w:type="gramEnd"/>
+      <w:r>
+        <w:t xml:space="preserve">Felicitaciones por la entrega del Desafío 01! </w:t>
       </w:r>
       <w:r>
         <w:rPr>
@@ -575,13 +806,22 @@
     <w:p/>
     <w:p>
       <w:r>
+        <w:lastRenderedPageBreak/>
         <w:t>Primeramente, quería felicitarte por el trabajo que realizaste. El resultado renderizado es el solicitado.</w:t>
       </w:r>
     </w:p>
     <w:p/>
     <w:p>
       <w:r>
-        <w:t xml:space="preserve">Los archivos html están impecables, respetaste el orden de aplicación de etiquetas de encabezado y el manejo de etiquetas para textos es correcto. </w:t>
+        <w:t xml:space="preserve">Los archivos </w:t>
+      </w:r>
+      <w:proofErr w:type="spellStart"/>
+      <w:r>
+        <w:t>html</w:t>
+      </w:r>
+      <w:proofErr w:type="spellEnd"/>
+      <w:r>
+        <w:t xml:space="preserve"> están impecables, respetaste el orden de aplicación de etiquetas de encabezado y el manejo de etiquetas para textos es correcto. </w:t>
       </w:r>
     </w:p>
     <w:p/>
@@ -593,7 +833,47 @@
     <w:p/>
     <w:p>
       <w:r>
-        <w:t>Genial que hayas utilizado etiquetas semánticas como main, header, section, article y footer estas ayudan a que estructuremos nuestra información de una manera que el navegador la entienda mejor.</w:t>
+        <w:t xml:space="preserve">Genial que hayas utilizado etiquetas semánticas como </w:t>
+      </w:r>
+      <w:proofErr w:type="spellStart"/>
+      <w:r>
+        <w:t>main</w:t>
+      </w:r>
+      <w:proofErr w:type="spellEnd"/>
+      <w:r>
+        <w:t xml:space="preserve">, </w:t>
+      </w:r>
+      <w:proofErr w:type="spellStart"/>
+      <w:r>
+        <w:t>header</w:t>
+      </w:r>
+      <w:proofErr w:type="spellEnd"/>
+      <w:r>
+        <w:t xml:space="preserve">, </w:t>
+      </w:r>
+      <w:proofErr w:type="spellStart"/>
+      <w:r>
+        <w:t>section</w:t>
+      </w:r>
+      <w:proofErr w:type="spellEnd"/>
+      <w:r>
+        <w:t xml:space="preserve">, </w:t>
+      </w:r>
+      <w:proofErr w:type="spellStart"/>
+      <w:r>
+        <w:t>article</w:t>
+      </w:r>
+      <w:proofErr w:type="spellEnd"/>
+      <w:r>
+        <w:t xml:space="preserve"> y </w:t>
+      </w:r>
+      <w:proofErr w:type="spellStart"/>
+      <w:r>
+        <w:t>footer</w:t>
+      </w:r>
+      <w:proofErr w:type="spellEnd"/>
+      <w:r>
+        <w:t xml:space="preserve"> estas ayudan a que estructuremos nuestra información de una manera que el navegador la entienda mejor.</w:t>
       </w:r>
     </w:p>
     <w:p/>
@@ -611,8 +891,29 @@
           <w:numId w:val="1"/>
         </w:numPr>
       </w:pPr>
-      <w:r>
-        <w:t>Recordá cambiar el lenguaje a español &lt;html lang="es"&gt; porque esto les dice a los motores de búsqueda en que idioma esta tu sitio web.</w:t>
+      <w:proofErr w:type="spellStart"/>
+      <w:r>
+        <w:t>Recordá</w:t>
+      </w:r>
+      <w:proofErr w:type="spellEnd"/>
+      <w:r>
+        <w:t xml:space="preserve"> cambiar el lenguaje a español &lt;</w:t>
+      </w:r>
+      <w:proofErr w:type="spellStart"/>
+      <w:r>
+        <w:t>html</w:t>
+      </w:r>
+      <w:proofErr w:type="spellEnd"/>
+      <w:r>
+        <w:t xml:space="preserve"> </w:t>
+      </w:r>
+      <w:proofErr w:type="spellStart"/>
+      <w:r>
+        <w:t>lang</w:t>
+      </w:r>
+      <w:proofErr w:type="spellEnd"/>
+      <w:r>
+        <w:t>="es"&gt; porque esto les dice a los motores de búsqueda en que idioma esta tu sitio web.</w:t>
       </w:r>
     </w:p>
     <w:p/>
@@ -665,39 +966,50 @@
           <w:bCs/>
         </w:rPr>
       </w:pPr>
-      <w:r>
-        <w:rPr>
-          <w:rFonts w:ascii="Segoe UI Emoji" w:hAnsi="Segoe UI Emoji" w:cs="Segoe UI Emoji"/>
-          <w:b/>
-          <w:bCs/>
-        </w:rPr>
-        <w:t>Rodriguez Patricia</w:t>
-      </w:r>
-    </w:p>
-    <w:p>
-      <w:pPr>
-        <w:rPr>
-          <w:rFonts w:ascii="Segoe UI Emoji" w:hAnsi="Segoe UI Emoji" w:cs="Segoe UI Emoji"/>
-          <w:b/>
-          <w:bCs/>
-        </w:rPr>
-      </w:pPr>
-    </w:p>
-    <w:p>
-      <w:pPr>
-        <w:rPr>
-          <w:rFonts w:ascii="Segoe UI Emoji" w:hAnsi="Segoe UI Emoji" w:cs="Segoe UI Emoji"/>
-          <w:b/>
-          <w:bCs/>
-        </w:rPr>
-      </w:pPr>
-    </w:p>
-    <w:p>
-      <w:pPr>
-        <w:rPr>
-          <w:rFonts w:ascii="Segoe UI Emoji" w:hAnsi="Segoe UI Emoji" w:cs="Segoe UI Emoji"/>
-        </w:rPr>
-      </w:pPr>
+      <w:proofErr w:type="spellStart"/>
+      <w:r>
+        <w:rPr>
+          <w:rFonts w:ascii="Segoe UI Emoji" w:hAnsi="Segoe UI Emoji" w:cs="Segoe UI Emoji"/>
+          <w:b/>
+          <w:bCs/>
+        </w:rPr>
+        <w:t>Rodriguez</w:t>
+      </w:r>
+      <w:proofErr w:type="spellEnd"/>
+      <w:r>
+        <w:rPr>
+          <w:rFonts w:ascii="Segoe UI Emoji" w:hAnsi="Segoe UI Emoji" w:cs="Segoe UI Emoji"/>
+          <w:b/>
+          <w:bCs/>
+        </w:rPr>
+        <w:t xml:space="preserve"> Patricia</w:t>
+      </w:r>
+    </w:p>
+    <w:p>
+      <w:pPr>
+        <w:rPr>
+          <w:rFonts w:ascii="Segoe UI Emoji" w:hAnsi="Segoe UI Emoji" w:cs="Segoe UI Emoji"/>
+          <w:b/>
+          <w:bCs/>
+        </w:rPr>
+      </w:pPr>
+    </w:p>
+    <w:p>
+      <w:pPr>
+        <w:rPr>
+          <w:rFonts w:ascii="Segoe UI Emoji" w:hAnsi="Segoe UI Emoji" w:cs="Segoe UI Emoji"/>
+          <w:b/>
+          <w:bCs/>
+        </w:rPr>
+      </w:pPr>
+    </w:p>
+    <w:p>
+      <w:pPr>
+        <w:rPr>
+          <w:rFonts w:ascii="Segoe UI Emoji" w:hAnsi="Segoe UI Emoji" w:cs="Segoe UI Emoji"/>
+        </w:rPr>
+      </w:pPr>
+      <w:proofErr w:type="gramStart"/>
       <w:r>
         <w:rPr>
           <w:rFonts w:ascii="Segoe UI Emoji" w:hAnsi="Segoe UI Emoji" w:cs="Segoe UI Emoji"/>
@@ -705,7 +1017,11 @@
         <w:t>🎉</w:t>
       </w:r>
       <w:r>
-        <w:t xml:space="preserve">¡Felicitaciones por la entrega del Desafío 08! </w:t>
+        <w:t>¡</w:t>
+      </w:r>
+      <w:proofErr w:type="gramEnd"/>
+      <w:r>
+        <w:t xml:space="preserve">Felicitaciones por la entrega del Desafío 08! </w:t>
       </w:r>
       <w:r>
         <w:rPr>
@@ -722,19 +1038,7 @@
     <w:p/>
     <w:p>
       <w:r>
-        <w:t>Patricia</w:t>
-      </w:r>
-      <w:r>
-        <w:t xml:space="preserve">, </w:t>
-      </w:r>
-      <w:r>
-        <w:t xml:space="preserve">muy buen </w:t>
-      </w:r>
-      <w:r>
-        <w:t xml:space="preserve">trabajo, </w:t>
-      </w:r>
-      <w:r>
-        <w:t>el trabajo estaba bastante encaminado, faltaron algunos recursos para que te quede como en la imagen de referencia.</w:t>
+        <w:t>Patricia, muy buen trabajo, el trabajo estaba bastante encaminado, faltaron algunos recursos para que te quede como en la imagen de referencia.</w:t>
       </w:r>
     </w:p>
     <w:p/>
@@ -745,17 +1049,37 @@
     </w:p>
     <w:p>
       <w:r>
-        <w:t>Implementaste correctamente media queries y la pagina quedo responsiva, el diseño con grid es</w:t>
-      </w:r>
-      <w:r>
-        <w:t>ta ok, te falto</w:t>
-      </w:r>
-      <w:r>
-        <w:t xml:space="preserve"> la funcionalidad del modal </w:t>
-      </w:r>
-      <w:r>
-        <w:t>en las cards con los elementos input y label</w:t>
-      </w:r>
+        <w:t xml:space="preserve">Implementaste correctamente media </w:t>
+      </w:r>
+      <w:proofErr w:type="spellStart"/>
+      <w:r>
+        <w:t>queries</w:t>
+      </w:r>
+      <w:proofErr w:type="spellEnd"/>
+      <w:r>
+        <w:t xml:space="preserve"> y la pagina quedo responsiva, el diseño con </w:t>
+      </w:r>
+      <w:proofErr w:type="spellStart"/>
+      <w:r>
+        <w:t>grid</w:t>
+      </w:r>
+      <w:proofErr w:type="spellEnd"/>
+      <w:r>
+        <w:t xml:space="preserve"> esta ok, te falto la funcionalidad del modal en las </w:t>
+      </w:r>
+      <w:proofErr w:type="spellStart"/>
+      <w:r>
+        <w:t>cards</w:t>
+      </w:r>
+      <w:proofErr w:type="spellEnd"/>
+      <w:r>
+        <w:t xml:space="preserve"> con los elementos input y </w:t>
+      </w:r>
+      <w:proofErr w:type="spellStart"/>
+      <w:r>
+        <w:t>label</w:t>
+      </w:r>
+      <w:proofErr w:type="spellEnd"/>
       <w:r>
         <w:t>.</w:t>
       </w:r>
@@ -776,7 +1100,63 @@
         </w:numPr>
       </w:pPr>
       <w:r>
-        <w:t>Para generar el efecto de switchear el efecto ellipsis del texto de la card te conviene agregar un input tipo checkbox y dos label uno para ocultar y el otro para expandir, estos van a estar vinculados por el mismo nombre en id y atributo for en el label.</w:t>
+        <w:t xml:space="preserve">Para generar el efecto de </w:t>
+      </w:r>
+      <w:proofErr w:type="spellStart"/>
+      <w:r>
+        <w:t>switchear</w:t>
+      </w:r>
+      <w:proofErr w:type="spellEnd"/>
+      <w:r>
+        <w:t xml:space="preserve"> el efecto </w:t>
+      </w:r>
+      <w:proofErr w:type="spellStart"/>
+      <w:r>
+        <w:t>ellipsis</w:t>
+      </w:r>
+      <w:proofErr w:type="spellEnd"/>
+      <w:r>
+        <w:t xml:space="preserve"> del texto de la </w:t>
+      </w:r>
+      <w:proofErr w:type="spellStart"/>
+      <w:r>
+        <w:t>card</w:t>
+      </w:r>
+      <w:proofErr w:type="spellEnd"/>
+      <w:r>
+        <w:t xml:space="preserve"> te conviene agregar un input tipo </w:t>
+      </w:r>
+      <w:proofErr w:type="spellStart"/>
+      <w:r>
+        <w:t>checkbox</w:t>
+      </w:r>
+      <w:proofErr w:type="spellEnd"/>
+      <w:r>
+        <w:t xml:space="preserve"> y dos </w:t>
+      </w:r>
+      <w:proofErr w:type="spellStart"/>
+      <w:r>
+        <w:t>label</w:t>
+      </w:r>
+      <w:proofErr w:type="spellEnd"/>
+      <w:r>
+        <w:t xml:space="preserve"> uno para ocultar y el otro para expandir, estos van a estar vinculados por el mismo nombre en id y atributo </w:t>
+      </w:r>
+      <w:proofErr w:type="spellStart"/>
+      <w:r>
+        <w:t>for</w:t>
+      </w:r>
+      <w:proofErr w:type="spellEnd"/>
+      <w:r>
+        <w:t xml:space="preserve"> en el </w:t>
+      </w:r>
+      <w:proofErr w:type="spellStart"/>
+      <w:r>
+        <w:t>label</w:t>
+      </w:r>
+      <w:proofErr w:type="spellEnd"/>
+      <w:r>
+        <w:t>.</w:t>
       </w:r>
     </w:p>
     <w:p>
@@ -788,7 +1168,15 @@
         </w:rPr>
       </w:pPr>
       <w:r>
-        <w:t>Luego desde el css con el selector combinador de elementos hermanos (</w:t>
+        <w:t xml:space="preserve">Luego desde el </w:t>
+      </w:r>
+      <w:proofErr w:type="spellStart"/>
+      <w:r>
+        <w:t>css</w:t>
+      </w:r>
+      <w:proofErr w:type="spellEnd"/>
+      <w:r>
+        <w:t xml:space="preserve"> con el selector combinador de elementos hermanos (</w:t>
       </w:r>
       <w:r>
         <w:t>~</w:t>
@@ -799,13 +1187,36 @@
     </w:p>
     <w:p>
       <w:r>
-        <w:t xml:space="preserve">  configuramos para que cuando este checked le aplique un estilo a un elemento hermano que en este caso seria el p. </w:t>
+        <w:t xml:space="preserve">  configuramos para que cuando este </w:t>
+      </w:r>
+      <w:proofErr w:type="spellStart"/>
+      <w:r>
+        <w:t>checked</w:t>
+      </w:r>
+      <w:proofErr w:type="spellEnd"/>
+      <w:r>
+        <w:t xml:space="preserve"> le aplique un estilo a un elemento hermano que en este caso </w:t>
+      </w:r>
+      <w:proofErr w:type="spellStart"/>
+      <w:r>
+        <w:t>seria</w:t>
+      </w:r>
+      <w:proofErr w:type="spellEnd"/>
+      <w:r>
+        <w:t xml:space="preserve"> el p. </w:t>
       </w:r>
     </w:p>
     <w:p>
       <w:r>
         <w:tab/>
-        <w:t>Quedaria de la siguiente manera:</w:t>
+      </w:r>
+      <w:proofErr w:type="spellStart"/>
+      <w:r>
+        <w:t>Quedaria</w:t>
+      </w:r>
+      <w:proofErr w:type="spellEnd"/>
+      <w:r>
+        <w:t xml:space="preserve"> de la siguiente manera:</w:t>
       </w:r>
     </w:p>
     <w:p>
@@ -814,35 +1225,136 @@
       </w:r>
     </w:p>
     <w:p>
-      <w:r>
-        <w:t xml:space="preserve">            &lt;div class="news-box"&gt;</w:t>
-      </w:r>
-    </w:p>
-    <w:p>
-      <w:r>
-        <w:t xml:space="preserve">                &lt;h3 class="news-title"&gt;IA multilingüe&lt;/h3&gt;</w:t>
-      </w:r>
-    </w:p>
-    <w:p>
-      <w:r>
-        <w:t xml:space="preserve">                &lt;h4 class="news-subtitle"&gt;IA aprende idiomas en tiempo récord&lt;/h4&gt;</w:t>
-      </w:r>
-    </w:p>
-    <w:p/>
-    <w:p>
-      <w:r>
-        <w:t xml:space="preserve">                &lt;div class="article-body"&gt;</w:t>
-      </w:r>
-    </w:p>
-    <w:p>
-      <w:r>
+      <w:pPr>
+        <w:rPr>
+          <w:lang w:val="en-US"/>
+        </w:rPr>
+      </w:pPr>
+      <w:r>
+        <w:t xml:space="preserve">            </w:t>
+      </w:r>
+      <w:r>
+        <w:rPr>
+          <w:lang w:val="en-US"/>
+        </w:rPr>
+        <w:t>&lt;div class="news-box"&gt;</w:t>
+      </w:r>
+    </w:p>
+    <w:p>
+      <w:pPr>
+        <w:rPr>
+          <w:lang w:val="en-US"/>
+        </w:rPr>
+      </w:pPr>
+      <w:r>
+        <w:rPr>
+          <w:lang w:val="en-US"/>
+        </w:rPr>
+        <w:t xml:space="preserve">                &lt;h3 class="news-title"&gt;IA </w:t>
+      </w:r>
+      <w:proofErr w:type="spellStart"/>
+      <w:r>
+        <w:rPr>
+          <w:lang w:val="en-US"/>
+        </w:rPr>
+        <w:t>multilingüe</w:t>
+      </w:r>
+      <w:proofErr w:type="spellEnd"/>
+      <w:r>
+        <w:rPr>
+          <w:lang w:val="en-US"/>
+        </w:rPr>
+        <w:t>&lt;/h3&gt;</w:t>
+      </w:r>
+    </w:p>
+    <w:p>
+      <w:r>
+        <w:rPr>
+          <w:lang w:val="en-US"/>
+        </w:rPr>
+        <w:t xml:space="preserve">                </w:t>
+      </w:r>
+      <w:r>
+        <w:t xml:space="preserve">&lt;h4 </w:t>
+      </w:r>
+      <w:proofErr w:type="spellStart"/>
+      <w:r>
+        <w:t>class</w:t>
+      </w:r>
+      <w:proofErr w:type="spellEnd"/>
+      <w:r>
+        <w:t>="</w:t>
+      </w:r>
+      <w:proofErr w:type="spellStart"/>
+      <w:r>
+        <w:t>news-subtitle</w:t>
+      </w:r>
+      <w:proofErr w:type="spellEnd"/>
+      <w:r>
+        <w:t>"&gt;IA aprende idiomas en tiempo récord&lt;/h4&gt;</w:t>
+      </w:r>
+    </w:p>
+    <w:p/>
+    <w:p>
+      <w:pPr>
+        <w:rPr>
+          <w:lang w:val="en-US"/>
+        </w:rPr>
+      </w:pPr>
+      <w:r>
+        <w:t xml:space="preserve">                </w:t>
+      </w:r>
+      <w:r>
+        <w:rPr>
+          <w:lang w:val="en-US"/>
+        </w:rPr>
+        <w:t>&lt;div class="article-body"&gt;</w:t>
+      </w:r>
+    </w:p>
+    <w:p>
+      <w:pPr>
+        <w:rPr>
+          <w:lang w:val="en-US"/>
+        </w:rPr>
+      </w:pPr>
+      <w:r>
+        <w:rPr>
+          <w:lang w:val="en-US"/>
+        </w:rPr>
         <w:t xml:space="preserve">                    &lt;input type="checkbox" id="modal-toggle-1" hidden&gt;</w:t>
       </w:r>
     </w:p>
     <w:p>
       <w:r>
-        <w:t xml:space="preserve">                    &lt;p class="text-article"&gt; Un nuevo modelo de inteligencia artificial desarrollado por una startup</w:t>
-      </w:r>
+        <w:rPr>
+          <w:lang w:val="en-US"/>
+        </w:rPr>
+        <w:t xml:space="preserve">                    </w:t>
+      </w:r>
+      <w:r>
+        <w:t xml:space="preserve">&lt;p </w:t>
+      </w:r>
+      <w:proofErr w:type="spellStart"/>
+      <w:r>
+        <w:t>class</w:t>
+      </w:r>
+      <w:proofErr w:type="spellEnd"/>
+      <w:r>
+        <w:t>="</w:t>
+      </w:r>
+      <w:proofErr w:type="spellStart"/>
+      <w:r>
+        <w:t>text-article</w:t>
+      </w:r>
+      <w:proofErr w:type="spellEnd"/>
+      <w:r>
+        <w:t xml:space="preserve">"&gt; Un nuevo modelo de inteligencia artificial desarrollado por </w:t>
+      </w:r>
+      <w:proofErr w:type="gramStart"/>
+      <w:r>
+        <w:t>una startup</w:t>
+      </w:r>
+      <w:proofErr w:type="gramEnd"/>
     </w:p>
     <w:p>
       <w:r>
@@ -856,66 +1368,167 @@
     </w:p>
     <w:p>
       <w:r>
+        <w:t xml:space="preserve">                        comunicarse en más de 100 idiomas en menos de 48 horas. Utiliza una arquitectura de red neuronal</w:t>
+      </w:r>
+    </w:p>
+    <w:p>
+      <w:r>
+        <w:t xml:space="preserve">                        que</w:t>
+      </w:r>
+    </w:p>
+    <w:p>
+      <w:r>
+        <w:t xml:space="preserve">                        simula la plasticidad del cerebro humano, lo cual abre nuevas puertas en traducción automática y</w:t>
+      </w:r>
+    </w:p>
+    <w:p>
+      <w:pPr>
+        <w:rPr>
+          <w:lang w:val="en-US"/>
+        </w:rPr>
+      </w:pPr>
+      <w:r>
+        <w:t xml:space="preserve">                        </w:t>
+      </w:r>
+      <w:proofErr w:type="spellStart"/>
+      <w:r>
+        <w:rPr>
+          <w:lang w:val="en-US"/>
+        </w:rPr>
+        <w:t>asistencia</w:t>
+      </w:r>
+      <w:proofErr w:type="spellEnd"/>
+      <w:r>
+        <w:rPr>
+          <w:lang w:val="en-US"/>
+        </w:rPr>
+        <w:t xml:space="preserve"> </w:t>
+      </w:r>
+      <w:proofErr w:type="gramStart"/>
+      <w:r>
+        <w:rPr>
+          <w:lang w:val="en-US"/>
+        </w:rPr>
+        <w:t>global.&lt;</w:t>
+      </w:r>
+      <w:proofErr w:type="gramEnd"/>
+      <w:r>
+        <w:rPr>
+          <w:lang w:val="en-US"/>
+        </w:rPr>
+        <w:t>/p&gt;</w:t>
+      </w:r>
+    </w:p>
+    <w:p>
+      <w:pPr>
+        <w:rPr>
+          <w:lang w:val="en-US"/>
+        </w:rPr>
+      </w:pPr>
+      <w:r>
+        <w:rPr>
+          <w:lang w:val="en-US"/>
+        </w:rPr>
+        <w:t xml:space="preserve">                    </w:t>
+      </w:r>
+    </w:p>
+    <w:p>
+      <w:pPr>
+        <w:rPr>
+          <w:lang w:val="en-US"/>
+        </w:rPr>
+      </w:pPr>
+      <w:r>
+        <w:rPr>
+          <w:lang w:val="en-US"/>
+        </w:rPr>
+        <w:t xml:space="preserve">                        &lt;label for="modal-toggle-1" class="see-more"&gt;Ver mas </w:t>
+      </w:r>
+      <w:r>
+        <w:rPr>
+          <w:rFonts w:ascii="Cambria Math" w:hAnsi="Cambria Math" w:cs="Cambria Math"/>
+          <w:lang w:val="en-US"/>
+        </w:rPr>
+        <w:t>⇩</w:t>
+      </w:r>
+      <w:r>
+        <w:rPr>
+          <w:lang w:val="en-US"/>
+        </w:rPr>
+        <w:t>&lt;/label&gt;</w:t>
+      </w:r>
+    </w:p>
+    <w:p>
+      <w:pPr>
+        <w:rPr>
+          <w:lang w:val="en-US"/>
+        </w:rPr>
+      </w:pPr>
+      <w:r>
+        <w:rPr>
+          <w:lang w:val="en-US"/>
+        </w:rPr>
+        <w:t xml:space="preserve">                        &lt;label for="modal-toggle-1" class="see-less"&gt;Ver </w:t>
+      </w:r>
+      <w:proofErr w:type="spellStart"/>
+      <w:r>
+        <w:rPr>
+          <w:lang w:val="en-US"/>
+        </w:rPr>
+        <w:t>menos</w:t>
+      </w:r>
+      <w:proofErr w:type="spellEnd"/>
+      <w:r>
+        <w:rPr>
+          <w:lang w:val="en-US"/>
+        </w:rPr>
+        <w:t xml:space="preserve"> </w:t>
+      </w:r>
+      <w:r>
+        <w:rPr>
+          <w:rFonts w:ascii="Cambria Math" w:hAnsi="Cambria Math" w:cs="Cambria Math"/>
+          <w:lang w:val="en-US"/>
+        </w:rPr>
+        <w:t>⇧</w:t>
+      </w:r>
+      <w:r>
+        <w:rPr>
+          <w:lang w:val="en-US"/>
+        </w:rPr>
+        <w:t>&lt;/label&gt;</w:t>
+      </w:r>
+    </w:p>
+    <w:p>
+      <w:r>
+        <w:rPr>
+          <w:lang w:val="en-US"/>
+        </w:rPr>
         <w:lastRenderedPageBreak/>
-        <w:t xml:space="preserve">                        comunicarse en más de 100 idiomas en menos de 48 horas. Utiliza una arquitectura de red neuronal</w:t>
-      </w:r>
-    </w:p>
-    <w:p>
-      <w:r>
-        <w:t xml:space="preserve">                        que</w:t>
-      </w:r>
-    </w:p>
-    <w:p>
-      <w:r>
-        <w:t xml:space="preserve">                        simula la plasticidad del cerebro humano, lo cual abre nuevas puertas en traducción automática y</w:t>
-      </w:r>
-    </w:p>
-    <w:p>
-      <w:r>
-        <w:t xml:space="preserve">                        asistencia global.&lt;/p&gt;</w:t>
-      </w:r>
-    </w:p>
-    <w:p>
-      <w:r>
-        <w:t xml:space="preserve">                    </w:t>
-      </w:r>
-    </w:p>
-    <w:p>
-      <w:r>
-        <w:t xml:space="preserve">                        &lt;label for="modal-toggle-1" class="see-more"&gt;Ver mas </w:t>
-      </w:r>
-      <w:r>
-        <w:rPr>
-          <w:rFonts w:ascii="Cambria Math" w:hAnsi="Cambria Math" w:cs="Cambria Math"/>
-        </w:rPr>
-        <w:t>⇩</w:t>
-      </w:r>
-      <w:r>
-        <w:t>&lt;/label&gt;</w:t>
-      </w:r>
-    </w:p>
-    <w:p>
-      <w:r>
-        <w:t xml:space="preserve">                        &lt;label for="modal-toggle-1" class="see-less"&gt;Ver menos </w:t>
-      </w:r>
-      <w:r>
-        <w:rPr>
-          <w:rFonts w:ascii="Cambria Math" w:hAnsi="Cambria Math" w:cs="Cambria Math"/>
-        </w:rPr>
-        <w:t>⇧</w:t>
-      </w:r>
-      <w:r>
-        <w:t>&lt;/label&gt;</w:t>
-      </w:r>
-    </w:p>
-    <w:p>
-      <w:r>
-        <w:t xml:space="preserve">                &lt;/div&gt;</w:t>
-      </w:r>
-    </w:p>
-    <w:p>
-      <w:r>
-        <w:t xml:space="preserve">            &lt;/div&gt;</w:t>
+        <w:t xml:space="preserve">                </w:t>
+      </w:r>
+      <w:r>
+        <w:t>&lt;/</w:t>
+      </w:r>
+      <w:proofErr w:type="spellStart"/>
+      <w:r>
+        <w:t>div</w:t>
+      </w:r>
+      <w:proofErr w:type="spellEnd"/>
+      <w:r>
+        <w:t>&gt;</w:t>
+      </w:r>
+    </w:p>
+    <w:p>
+      <w:r>
+        <w:t xml:space="preserve">            &lt;/</w:t>
+      </w:r>
+      <w:proofErr w:type="spellStart"/>
+      <w:r>
+        <w:t>div</w:t>
+      </w:r>
+      <w:proofErr w:type="spellEnd"/>
+      <w:r>
+        <w:t>&gt;</w:t>
       </w:r>
     </w:p>
     <w:p/>
@@ -923,118 +1536,533 @@
     <w:p>
       <w:r>
         <w:tab/>
-        <w:t>Luego en el css deberías aplicar las siguientes reglas para accionar los estilos correspondientes para que se oculte o extienda el texto:</w:t>
-      </w:r>
-    </w:p>
-    <w:p/>
-    <w:p>
-      <w:r>
-        <w:t>.see-more,</w:t>
-      </w:r>
-    </w:p>
-    <w:p>
-      <w:r>
-        <w:t>.see-less{</w:t>
-      </w:r>
-    </w:p>
-    <w:p>
-      <w:r>
-        <w:t xml:space="preserve">    margin: 1rem;</w:t>
-      </w:r>
-    </w:p>
-    <w:p>
-      <w:r>
-        <w:t xml:space="preserve">    display: flex;</w:t>
-      </w:r>
-    </w:p>
-    <w:p>
-      <w:r>
-        <w:t xml:space="preserve">    justify-content: end;</w:t>
-      </w:r>
-    </w:p>
-    <w:p>
-      <w:r>
-        <w:t xml:space="preserve">    font-size: 0.85rem;</w:t>
-      </w:r>
-    </w:p>
-    <w:p>
-      <w:r>
-        <w:t xml:space="preserve">    font-style: italic;</w:t>
-      </w:r>
-    </w:p>
-    <w:p>
-      <w:r>
+        <w:t xml:space="preserve">Luego en el </w:t>
+      </w:r>
+      <w:proofErr w:type="spellStart"/>
+      <w:r>
+        <w:t>css</w:t>
+      </w:r>
+      <w:proofErr w:type="spellEnd"/>
+      <w:r>
+        <w:t xml:space="preserve"> deberías aplicar las siguientes reglas para accionar los estilos correspondientes para que se oculte o extienda el texto:</w:t>
+      </w:r>
+    </w:p>
+    <w:p/>
+    <w:p>
+      <w:pPr>
+        <w:rPr>
+          <w:lang w:val="en-US"/>
+        </w:rPr>
+      </w:pPr>
+      <w:proofErr w:type="gramStart"/>
+      <w:r>
+        <w:rPr>
+          <w:lang w:val="en-US"/>
+        </w:rPr>
+        <w:t>.see</w:t>
+      </w:r>
+      <w:proofErr w:type="gramEnd"/>
+      <w:r>
+        <w:rPr>
+          <w:lang w:val="en-US"/>
+        </w:rPr>
+        <w:t>-more,</w:t>
+      </w:r>
+    </w:p>
+    <w:p>
+      <w:pPr>
+        <w:rPr>
+          <w:lang w:val="en-US"/>
+        </w:rPr>
+      </w:pPr>
+      <w:proofErr w:type="gramStart"/>
+      <w:r>
+        <w:rPr>
+          <w:lang w:val="en-US"/>
+        </w:rPr>
+        <w:t>.see</w:t>
+      </w:r>
+      <w:proofErr w:type="gramEnd"/>
+      <w:r>
+        <w:rPr>
+          <w:lang w:val="en-US"/>
+        </w:rPr>
+        <w:t>-</w:t>
+      </w:r>
+      <w:proofErr w:type="gramStart"/>
+      <w:r>
+        <w:rPr>
+          <w:lang w:val="en-US"/>
+        </w:rPr>
+        <w:t>less{</w:t>
+      </w:r>
+      <w:proofErr w:type="gramEnd"/>
+    </w:p>
+    <w:p>
+      <w:pPr>
+        <w:rPr>
+          <w:lang w:val="en-US"/>
+        </w:rPr>
+      </w:pPr>
+      <w:r>
+        <w:rPr>
+          <w:lang w:val="en-US"/>
+        </w:rPr>
+        <w:t xml:space="preserve">    margin: </w:t>
+      </w:r>
+      <w:proofErr w:type="gramStart"/>
+      <w:r>
+        <w:rPr>
+          <w:lang w:val="en-US"/>
+        </w:rPr>
+        <w:t>1rem;</w:t>
+      </w:r>
+      <w:proofErr w:type="gramEnd"/>
+    </w:p>
+    <w:p>
+      <w:pPr>
+        <w:rPr>
+          <w:lang w:val="en-US"/>
+        </w:rPr>
+      </w:pPr>
+      <w:r>
+        <w:rPr>
+          <w:lang w:val="en-US"/>
+        </w:rPr>
+        <w:t xml:space="preserve">    display: </w:t>
+      </w:r>
+      <w:proofErr w:type="gramStart"/>
+      <w:r>
+        <w:rPr>
+          <w:lang w:val="en-US"/>
+        </w:rPr>
+        <w:t>flex;</w:t>
+      </w:r>
+      <w:proofErr w:type="gramEnd"/>
+    </w:p>
+    <w:p>
+      <w:pPr>
+        <w:rPr>
+          <w:lang w:val="en-US"/>
+        </w:rPr>
+      </w:pPr>
+      <w:r>
+        <w:rPr>
+          <w:lang w:val="en-US"/>
+        </w:rPr>
+        <w:t xml:space="preserve">    justify-content: </w:t>
+      </w:r>
+      <w:proofErr w:type="gramStart"/>
+      <w:r>
+        <w:rPr>
+          <w:lang w:val="en-US"/>
+        </w:rPr>
+        <w:t>end;</w:t>
+      </w:r>
+      <w:proofErr w:type="gramEnd"/>
+    </w:p>
+    <w:p>
+      <w:pPr>
+        <w:rPr>
+          <w:lang w:val="en-US"/>
+        </w:rPr>
+      </w:pPr>
+      <w:r>
+        <w:rPr>
+          <w:lang w:val="en-US"/>
+        </w:rPr>
+        <w:t xml:space="preserve">    font-size: 0.</w:t>
+      </w:r>
+      <w:proofErr w:type="gramStart"/>
+      <w:r>
+        <w:rPr>
+          <w:lang w:val="en-US"/>
+        </w:rPr>
+        <w:t>85rem;</w:t>
+      </w:r>
+      <w:proofErr w:type="gramEnd"/>
+    </w:p>
+    <w:p>
+      <w:pPr>
+        <w:rPr>
+          <w:lang w:val="en-US"/>
+        </w:rPr>
+      </w:pPr>
+      <w:r>
+        <w:rPr>
+          <w:lang w:val="en-US"/>
+        </w:rPr>
+        <w:t xml:space="preserve">    font-style: </w:t>
+      </w:r>
+      <w:proofErr w:type="gramStart"/>
+      <w:r>
+        <w:rPr>
+          <w:lang w:val="en-US"/>
+        </w:rPr>
+        <w:t>italic;</w:t>
+      </w:r>
+      <w:proofErr w:type="gramEnd"/>
+    </w:p>
+    <w:p>
+      <w:pPr>
+        <w:rPr>
+          <w:lang w:val="en-US"/>
+        </w:rPr>
+      </w:pPr>
+      <w:r>
+        <w:rPr>
+          <w:lang w:val="en-US"/>
+        </w:rPr>
         <w:t>}</w:t>
       </w:r>
     </w:p>
-    <w:p/>
-    <w:p>
-      <w:r>
-        <w:t>.see-less{</w:t>
-      </w:r>
-    </w:p>
-    <w:p>
-      <w:r>
-        <w:t xml:space="preserve">    display: none;</w:t>
-      </w:r>
-    </w:p>
-    <w:p>
-      <w:r>
+    <w:p>
+      <w:pPr>
+        <w:rPr>
+          <w:lang w:val="en-US"/>
+        </w:rPr>
+      </w:pPr>
+    </w:p>
+    <w:p>
+      <w:pPr>
+        <w:rPr>
+          <w:lang w:val="en-US"/>
+        </w:rPr>
+      </w:pPr>
+      <w:proofErr w:type="gramStart"/>
+      <w:r>
+        <w:rPr>
+          <w:lang w:val="en-US"/>
+        </w:rPr>
+        <w:t>.see</w:t>
+      </w:r>
+      <w:proofErr w:type="gramEnd"/>
+      <w:r>
+        <w:rPr>
+          <w:lang w:val="en-US"/>
+        </w:rPr>
+        <w:t>-</w:t>
+      </w:r>
+      <w:proofErr w:type="gramStart"/>
+      <w:r>
+        <w:rPr>
+          <w:lang w:val="en-US"/>
+        </w:rPr>
+        <w:t>less{</w:t>
+      </w:r>
+      <w:proofErr w:type="gramEnd"/>
+    </w:p>
+    <w:p>
+      <w:pPr>
+        <w:rPr>
+          <w:lang w:val="en-US"/>
+        </w:rPr>
+      </w:pPr>
+      <w:r>
+        <w:rPr>
+          <w:lang w:val="en-US"/>
+        </w:rPr>
+        <w:t xml:space="preserve">    display: </w:t>
+      </w:r>
+      <w:proofErr w:type="gramStart"/>
+      <w:r>
+        <w:rPr>
+          <w:lang w:val="en-US"/>
+        </w:rPr>
+        <w:t>none;</w:t>
+      </w:r>
+      <w:proofErr w:type="gramEnd"/>
+    </w:p>
+    <w:p>
+      <w:pPr>
+        <w:rPr>
+          <w:lang w:val="en-US"/>
+        </w:rPr>
+      </w:pPr>
+      <w:r>
+        <w:rPr>
+          <w:lang w:val="en-US"/>
+        </w:rPr>
         <w:t>}</w:t>
       </w:r>
     </w:p>
-    <w:p/>
-    <w:p>
-      <w:r>
-        <w:t>input[type="checkbox"]:checked ~ p {</w:t>
-      </w:r>
-    </w:p>
-    <w:p>
-      <w:r>
-        <w:t xml:space="preserve">    -webkit-line-clamp: unset;</w:t>
-      </w:r>
-    </w:p>
-    <w:p>
-      <w:r>
-        <w:t xml:space="preserve">    line-clamp: unset;</w:t>
-      </w:r>
-    </w:p>
-    <w:p>
-      <w:r>
+    <w:p>
+      <w:pPr>
+        <w:rPr>
+          <w:lang w:val="en-US"/>
+        </w:rPr>
+      </w:pPr>
+    </w:p>
+    <w:p>
+      <w:pPr>
+        <w:rPr>
+          <w:lang w:val="en-US"/>
+        </w:rPr>
+      </w:pPr>
+      <w:r>
+        <w:rPr>
+          <w:lang w:val="en-US"/>
+        </w:rPr>
+        <w:t>input[type="checkbox"</w:t>
+      </w:r>
+      <w:proofErr w:type="gramStart"/>
+      <w:r>
+        <w:rPr>
+          <w:lang w:val="en-US"/>
+        </w:rPr>
+        <w:t>]:checked</w:t>
+      </w:r>
+      <w:proofErr w:type="gramEnd"/>
+      <w:r>
+        <w:rPr>
+          <w:lang w:val="en-US"/>
+        </w:rPr>
+        <w:t xml:space="preserve"> ~ p {</w:t>
+      </w:r>
+    </w:p>
+    <w:p>
+      <w:pPr>
+        <w:rPr>
+          <w:lang w:val="en-US"/>
+        </w:rPr>
+      </w:pPr>
+      <w:r>
+        <w:rPr>
+          <w:lang w:val="en-US"/>
+        </w:rPr>
+        <w:t xml:space="preserve">    -</w:t>
+      </w:r>
+      <w:proofErr w:type="spellStart"/>
+      <w:r>
+        <w:rPr>
+          <w:lang w:val="en-US"/>
+        </w:rPr>
+        <w:t>webkit</w:t>
+      </w:r>
+      <w:proofErr w:type="spellEnd"/>
+      <w:r>
+        <w:rPr>
+          <w:lang w:val="en-US"/>
+        </w:rPr>
+        <w:t xml:space="preserve">-line-clamp: </w:t>
+      </w:r>
+      <w:proofErr w:type="gramStart"/>
+      <w:r>
+        <w:rPr>
+          <w:lang w:val="en-US"/>
+        </w:rPr>
+        <w:t>unset;</w:t>
+      </w:r>
+      <w:proofErr w:type="gramEnd"/>
+    </w:p>
+    <w:p>
+      <w:pPr>
+        <w:rPr>
+          <w:lang w:val="en-US"/>
+        </w:rPr>
+      </w:pPr>
+      <w:r>
+        <w:rPr>
+          <w:lang w:val="en-US"/>
+        </w:rPr>
+        <w:t xml:space="preserve">    line-clamp: </w:t>
+      </w:r>
+      <w:proofErr w:type="gramStart"/>
+      <w:r>
+        <w:rPr>
+          <w:lang w:val="en-US"/>
+        </w:rPr>
+        <w:t>unset;</w:t>
+      </w:r>
+      <w:proofErr w:type="gramEnd"/>
+    </w:p>
+    <w:p>
+      <w:pPr>
+        <w:rPr>
+          <w:lang w:val="en-US"/>
+        </w:rPr>
+      </w:pPr>
+      <w:r>
+        <w:rPr>
+          <w:lang w:val="en-US"/>
+        </w:rPr>
+        <w:t xml:space="preserve">    overflow: </w:t>
+      </w:r>
+      <w:proofErr w:type="gramStart"/>
+      <w:r>
+        <w:rPr>
+          <w:lang w:val="en-US"/>
+        </w:rPr>
+        <w:t>visible;</w:t>
+      </w:r>
+      <w:proofErr w:type="gramEnd"/>
+    </w:p>
+    <w:p>
+      <w:pPr>
+        <w:rPr>
+          <w:lang w:val="en-US"/>
+        </w:rPr>
+      </w:pPr>
+      <w:r>
+        <w:rPr>
+          <w:lang w:val="en-US"/>
+        </w:rPr>
+        <w:t>}</w:t>
+      </w:r>
+    </w:p>
+    <w:p>
+      <w:pPr>
+        <w:rPr>
+          <w:lang w:val="en-US"/>
+        </w:rPr>
+      </w:pPr>
+    </w:p>
+    <w:p>
+      <w:pPr>
+        <w:rPr>
+          <w:lang w:val="en-US"/>
+        </w:rPr>
+      </w:pPr>
+      <w:r>
+        <w:rPr>
+          <w:lang w:val="en-US"/>
+        </w:rPr>
+        <w:t>input[type="checkbox"</w:t>
+      </w:r>
+      <w:proofErr w:type="gramStart"/>
+      <w:r>
+        <w:rPr>
+          <w:lang w:val="en-US"/>
+        </w:rPr>
+        <w:t>]:checked</w:t>
+      </w:r>
+      <w:proofErr w:type="gramEnd"/>
+      <w:r>
+        <w:rPr>
+          <w:lang w:val="en-US"/>
+        </w:rPr>
+        <w:t xml:space="preserve"> </w:t>
+      </w:r>
+      <w:proofErr w:type="gramStart"/>
+      <w:r>
+        <w:rPr>
+          <w:lang w:val="en-US"/>
+        </w:rPr>
+        <w:t>~ .see</w:t>
+      </w:r>
+      <w:proofErr w:type="gramEnd"/>
+      <w:r>
+        <w:rPr>
+          <w:lang w:val="en-US"/>
+        </w:rPr>
+        <w:t>-more {</w:t>
+      </w:r>
+    </w:p>
+    <w:p>
+      <w:pPr>
+        <w:rPr>
+          <w:lang w:val="en-US"/>
+        </w:rPr>
+      </w:pPr>
+      <w:r>
+        <w:rPr>
+          <w:lang w:val="en-US"/>
+        </w:rPr>
+        <w:t xml:space="preserve">  display: </w:t>
+      </w:r>
+      <w:proofErr w:type="gramStart"/>
+      <w:r>
+        <w:rPr>
+          <w:lang w:val="en-US"/>
+        </w:rPr>
+        <w:t>none;</w:t>
+      </w:r>
+      <w:proofErr w:type="gramEnd"/>
+    </w:p>
+    <w:p>
+      <w:pPr>
+        <w:rPr>
+          <w:lang w:val="en-US"/>
+        </w:rPr>
+      </w:pPr>
+      <w:r>
+        <w:rPr>
+          <w:lang w:val="en-US"/>
+        </w:rPr>
+        <w:t>}</w:t>
+      </w:r>
+    </w:p>
+    <w:p>
+      <w:pPr>
+        <w:rPr>
+          <w:lang w:val="en-US"/>
+        </w:rPr>
+      </w:pPr>
+    </w:p>
+    <w:p>
+      <w:pPr>
+        <w:rPr>
+          <w:lang w:val="en-US"/>
+        </w:rPr>
+      </w:pPr>
+      <w:r>
+        <w:rPr>
+          <w:lang w:val="en-US"/>
+        </w:rPr>
+        <w:t>input[type="checkbox"</w:t>
+      </w:r>
+      <w:proofErr w:type="gramStart"/>
+      <w:r>
+        <w:rPr>
+          <w:lang w:val="en-US"/>
+        </w:rPr>
+        <w:t>]:checked</w:t>
+      </w:r>
+      <w:proofErr w:type="gramEnd"/>
+      <w:r>
+        <w:rPr>
+          <w:lang w:val="en-US"/>
+        </w:rPr>
+        <w:t xml:space="preserve"> </w:t>
+      </w:r>
+      <w:proofErr w:type="gramStart"/>
+      <w:r>
+        <w:rPr>
+          <w:lang w:val="en-US"/>
+        </w:rPr>
+        <w:t>~ .see</w:t>
+      </w:r>
+      <w:proofErr w:type="gramEnd"/>
+      <w:r>
+        <w:rPr>
+          <w:lang w:val="en-US"/>
+        </w:rPr>
+        <w:t>-less {</w:t>
+      </w:r>
+    </w:p>
+    <w:p>
+      <w:r>
+        <w:rPr>
+          <w:lang w:val="en-US"/>
+        </w:rPr>
         <w:lastRenderedPageBreak/>
-        <w:t xml:space="preserve">    overflow: visible;</w:t>
-      </w:r>
-    </w:p>
-    <w:p>
-      <w:r>
-        <w:t>}</w:t>
-      </w:r>
-    </w:p>
-    <w:p/>
-    <w:p>
-      <w:r>
-        <w:t>input[type="checkbox"]:checked ~ .see-more {</w:t>
-      </w:r>
-    </w:p>
-    <w:p>
-      <w:r>
-        <w:t xml:space="preserve">  display: none;</w:t>
-      </w:r>
-    </w:p>
-    <w:p>
-      <w:r>
-        <w:t>}</w:t>
-      </w:r>
-    </w:p>
-    <w:p/>
-    <w:p>
-      <w:r>
-        <w:t>input[type="checkbox"]:checked ~ .see-less {</w:t>
-      </w:r>
-    </w:p>
-    <w:p>
-      <w:r>
-        <w:t xml:space="preserve">  display: flex;</w:t>
+        <w:t xml:space="preserve">  </w:t>
+      </w:r>
+      <w:proofErr w:type="spellStart"/>
+      <w:r>
+        <w:t>display</w:t>
+      </w:r>
+      <w:proofErr w:type="spellEnd"/>
+      <w:r>
+        <w:t xml:space="preserve">: </w:t>
+      </w:r>
+      <w:proofErr w:type="spellStart"/>
+      <w:r>
+        <w:t>flex</w:t>
+      </w:r>
+      <w:proofErr w:type="spellEnd"/>
+      <w:r>
+        <w:t>;</w:t>
       </w:r>
     </w:p>
     <w:p>
@@ -1053,7 +2081,23 @@
         </w:numPr>
       </w:pPr>
       <w:r>
-        <w:t>En el html los botones ya no harian falta</w:t>
+        <w:t xml:space="preserve">En el </w:t>
+      </w:r>
+      <w:proofErr w:type="spellStart"/>
+      <w:r>
+        <w:t>html</w:t>
+      </w:r>
+      <w:proofErr w:type="spellEnd"/>
+      <w:r>
+        <w:t xml:space="preserve"> los botones ya no </w:t>
+      </w:r>
+      <w:proofErr w:type="spellStart"/>
+      <w:r>
+        <w:t>harian</w:t>
+      </w:r>
+      <w:proofErr w:type="spellEnd"/>
+      <w:r>
+        <w:t xml:space="preserve"> falta</w:t>
       </w:r>
       <w:r>
         <w:t>.</w:t>
@@ -1161,6 +2205,7 @@
           <w:rFonts w:ascii="Segoe UI Emoji" w:hAnsi="Segoe UI Emoji" w:cs="Segoe UI Emoji"/>
         </w:rPr>
       </w:pPr>
+      <w:proofErr w:type="gramStart"/>
       <w:r>
         <w:rPr>
           <w:rFonts w:ascii="Segoe UI Emoji" w:hAnsi="Segoe UI Emoji" w:cs="Segoe UI Emoji"/>
@@ -1168,7 +2213,11 @@
         <w:t>🎉</w:t>
       </w:r>
       <w:r>
-        <w:t>¡Felicitaciones por la entrega del Desafío 0</w:t>
+        <w:t>¡</w:t>
+      </w:r>
+      <w:proofErr w:type="gramEnd"/>
+      <w:r>
+        <w:t>Felicitaciones por la entrega del Desafío 0</w:t>
       </w:r>
       <w:r>
         <w:t>4</w:t>
@@ -1200,32 +2249,154 @@
     <w:p/>
     <w:p>
       <w:r>
-        <w:t>El html esta correcto, la estructura semántica esta bien aplicada.</w:t>
-      </w:r>
-    </w:p>
-    <w:p>
+        <w:t xml:space="preserve">El </w:t>
+      </w:r>
+      <w:proofErr w:type="spellStart"/>
+      <w:r>
+        <w:t>html</w:t>
+      </w:r>
+      <w:proofErr w:type="spellEnd"/>
       <w:r>
         <w:t xml:space="preserve"> </w:t>
       </w:r>
-    </w:p>
-    <w:p/>
-    <w:p>
-      <w:r>
-        <w:t>En el css, para que no se te desborde el contenido podes sacar el width que le pusiste al main.</w:t>
-      </w:r>
-    </w:p>
-    <w:p>
-      <w:r>
-        <w:t xml:space="preserve">Luego para que quede centrado el contenido principal en la clase .gallery div tenes que aplicar la regla justify-content: center </w:t>
+      <w:proofErr w:type="spellStart"/>
+      <w:r>
+        <w:t>esta</w:t>
+      </w:r>
+      <w:proofErr w:type="spellEnd"/>
+      <w:r>
+        <w:t xml:space="preserve"> correcto, la estructura semántica </w:t>
+      </w:r>
+      <w:proofErr w:type="spellStart"/>
+      <w:r>
+        <w:t>esta</w:t>
+      </w:r>
+      <w:proofErr w:type="spellEnd"/>
+      <w:r>
+        <w:t xml:space="preserve"> bien aplicada.</w:t>
+      </w:r>
+    </w:p>
+    <w:p>
+      <w:r>
+        <w:t xml:space="preserve"> </w:t>
+      </w:r>
+    </w:p>
+    <w:p/>
+    <w:p>
+      <w:r>
+        <w:t xml:space="preserve">En el </w:t>
+      </w:r>
+      <w:proofErr w:type="spellStart"/>
+      <w:r>
+        <w:t>css</w:t>
+      </w:r>
+      <w:proofErr w:type="spellEnd"/>
+      <w:r>
+        <w:t xml:space="preserve">, para que no se te desborde el contenido </w:t>
+      </w:r>
+      <w:proofErr w:type="gramStart"/>
+      <w:r>
+        <w:t>podes</w:t>
+      </w:r>
+      <w:proofErr w:type="gramEnd"/>
+      <w:r>
+        <w:t xml:space="preserve"> sacar el </w:t>
+      </w:r>
+      <w:proofErr w:type="spellStart"/>
+      <w:r>
+        <w:t>width</w:t>
+      </w:r>
+      <w:proofErr w:type="spellEnd"/>
+      <w:r>
+        <w:t xml:space="preserve"> que le pusiste al </w:t>
+      </w:r>
+      <w:proofErr w:type="spellStart"/>
+      <w:r>
+        <w:t>main</w:t>
+      </w:r>
+      <w:proofErr w:type="spellEnd"/>
+      <w:r>
+        <w:t>.</w:t>
+      </w:r>
+    </w:p>
+    <w:p>
+      <w:r>
+        <w:t xml:space="preserve">Luego para que quede centrado el contenido principal en la </w:t>
+      </w:r>
+      <w:proofErr w:type="gramStart"/>
+      <w:r>
+        <w:t>clase .</w:t>
+      </w:r>
+      <w:proofErr w:type="spellStart"/>
+      <w:r>
+        <w:t>gallery</w:t>
+      </w:r>
+      <w:proofErr w:type="spellEnd"/>
+      <w:proofErr w:type="gramEnd"/>
+      <w:r>
+        <w:t xml:space="preserve"> </w:t>
+      </w:r>
+      <w:proofErr w:type="spellStart"/>
+      <w:r>
+        <w:t>div</w:t>
+      </w:r>
+      <w:proofErr w:type="spellEnd"/>
+      <w:r>
+        <w:t xml:space="preserve"> </w:t>
+      </w:r>
+      <w:proofErr w:type="spellStart"/>
+      <w:r>
+        <w:t>tenes</w:t>
+      </w:r>
+      <w:proofErr w:type="spellEnd"/>
+      <w:r>
+        <w:t xml:space="preserve"> que aplicar la regla </w:t>
+      </w:r>
+      <w:proofErr w:type="spellStart"/>
+      <w:r>
+        <w:t>justify-content</w:t>
+      </w:r>
+      <w:proofErr w:type="spellEnd"/>
+      <w:r>
+        <w:t xml:space="preserve">: center </w:t>
       </w:r>
       <w:r>
         <w:t xml:space="preserve">y en la </w:t>
       </w:r>
       <w:r>
-        <w:t>@media(max-width: 576px)</w:t>
-      </w:r>
-      <w:r>
-        <w:t xml:space="preserve"> a la clase .card podes achicarle el width para que quede mejor centrado.</w:t>
+        <w:t>@</w:t>
+      </w:r>
+      <w:proofErr w:type="gramStart"/>
+      <w:r>
+        <w:t>media(</w:t>
+      </w:r>
+      <w:proofErr w:type="gramEnd"/>
+      <w:r>
+        <w:t>max-width: 576px)</w:t>
+      </w:r>
+      <w:r>
+        <w:t xml:space="preserve"> a la </w:t>
+      </w:r>
+      <w:proofErr w:type="gramStart"/>
+      <w:r>
+        <w:t>clase .</w:t>
+      </w:r>
+      <w:proofErr w:type="spellStart"/>
+      <w:r>
+        <w:t>card</w:t>
+      </w:r>
+      <w:proofErr w:type="spellEnd"/>
+      <w:proofErr w:type="gramEnd"/>
+      <w:r>
+        <w:t xml:space="preserve"> podes achicarle el </w:t>
+      </w:r>
+      <w:proofErr w:type="spellStart"/>
+      <w:r>
+        <w:t>width</w:t>
+      </w:r>
+      <w:proofErr w:type="spellEnd"/>
+      <w:r>
+        <w:t xml:space="preserve"> para que quede mejor centrado.</w:t>
       </w:r>
     </w:p>
     <w:p/>
@@ -1243,7 +2414,60 @@
         <w:t>solicitaba</w:t>
       </w:r>
       <w:r>
-        <w:t xml:space="preserve"> que el contenido del footer (datos y mapa) quedaran ordenados en columnas, eso lo logras con display flex y flex-direction:row, luego cuando el ancho del navegador sea menor a 768px por ejemplo usas el flex-direction: column.</w:t>
+        <w:t xml:space="preserve"> que el contenido del </w:t>
+      </w:r>
+      <w:proofErr w:type="spellStart"/>
+      <w:r>
+        <w:t>footer</w:t>
+      </w:r>
+      <w:proofErr w:type="spellEnd"/>
+      <w:r>
+        <w:t xml:space="preserve"> (datos y mapa) quedaran ordenados en columnas, eso lo logras con </w:t>
+      </w:r>
+      <w:proofErr w:type="spellStart"/>
+      <w:r>
+        <w:t>display</w:t>
+      </w:r>
+      <w:proofErr w:type="spellEnd"/>
+      <w:r>
+        <w:t xml:space="preserve"> </w:t>
+      </w:r>
+      <w:proofErr w:type="spellStart"/>
+      <w:r>
+        <w:t>flex</w:t>
+      </w:r>
+      <w:proofErr w:type="spellEnd"/>
+      <w:r>
+        <w:t xml:space="preserve"> y </w:t>
+      </w:r>
+      <w:proofErr w:type="spellStart"/>
+      <w:r>
+        <w:t>flex-</w:t>
+      </w:r>
+      <w:proofErr w:type="gramStart"/>
+      <w:r>
+        <w:t>direction:row</w:t>
+      </w:r>
+      <w:proofErr w:type="spellEnd"/>
+      <w:proofErr w:type="gramEnd"/>
+      <w:r>
+        <w:t xml:space="preserve">, luego cuando el ancho del navegador sea menor a 768px por ejemplo usas el </w:t>
+      </w:r>
+      <w:proofErr w:type="spellStart"/>
+      <w:r>
+        <w:t>flex-direction</w:t>
+      </w:r>
+      <w:proofErr w:type="spellEnd"/>
+      <w:r>
+        <w:t xml:space="preserve">: </w:t>
+      </w:r>
+      <w:proofErr w:type="spellStart"/>
+      <w:r>
+        <w:t>column</w:t>
+      </w:r>
+      <w:proofErr w:type="spellEnd"/>
+      <w:r>
+        <w:t>.</w:t>
       </w:r>
     </w:p>
     <w:p/>
@@ -1336,6 +2560,7 @@
           <w:rFonts w:ascii="Segoe UI Emoji" w:hAnsi="Segoe UI Emoji" w:cs="Segoe UI Emoji"/>
         </w:rPr>
       </w:pPr>
+      <w:proofErr w:type="gramStart"/>
       <w:r>
         <w:rPr>
           <w:rFonts w:ascii="Segoe UI Emoji" w:hAnsi="Segoe UI Emoji" w:cs="Segoe UI Emoji"/>
@@ -1343,7 +2568,11 @@
         <w:t>🎉</w:t>
       </w:r>
       <w:r>
-        <w:t xml:space="preserve">¡Felicitaciones por la entrega del Desafío 01! </w:t>
+        <w:t>¡</w:t>
+      </w:r>
+      <w:proofErr w:type="gramEnd"/>
+      <w:r>
+        <w:t xml:space="preserve">Felicitaciones por la entrega del Desafío 01! </w:t>
       </w:r>
       <w:r>
         <w:rPr>
@@ -1361,7 +2590,15 @@
     <w:p/>
     <w:p>
       <w:r>
-        <w:t xml:space="preserve">Los archivos html están impecables, respetaste el orden de aplicación de etiquetas de encabezado y el manejo de etiquetas para textos es correcto. </w:t>
+        <w:t xml:space="preserve">Los archivos </w:t>
+      </w:r>
+      <w:proofErr w:type="spellStart"/>
+      <w:r>
+        <w:t>html</w:t>
+      </w:r>
+      <w:proofErr w:type="spellEnd"/>
+      <w:r>
+        <w:t xml:space="preserve"> están impecables, respetaste el orden de aplicación de etiquetas de encabezado y el manejo de etiquetas para textos es correcto. </w:t>
       </w:r>
     </w:p>
     <w:p/>
@@ -1373,7 +2610,47 @@
     <w:p/>
     <w:p>
       <w:r>
-        <w:t>Genial que hayas utilizado etiquetas semánticas como main, header, section, article y footer estas ayudan a que estructuremos nuestra información de una manera que el navegador la entienda mejor.</w:t>
+        <w:t xml:space="preserve">Genial que hayas utilizado etiquetas semánticas como </w:t>
+      </w:r>
+      <w:proofErr w:type="spellStart"/>
+      <w:r>
+        <w:t>main</w:t>
+      </w:r>
+      <w:proofErr w:type="spellEnd"/>
+      <w:r>
+        <w:t xml:space="preserve">, </w:t>
+      </w:r>
+      <w:proofErr w:type="spellStart"/>
+      <w:r>
+        <w:t>header</w:t>
+      </w:r>
+      <w:proofErr w:type="spellEnd"/>
+      <w:r>
+        <w:t xml:space="preserve">, </w:t>
+      </w:r>
+      <w:proofErr w:type="spellStart"/>
+      <w:r>
+        <w:t>section</w:t>
+      </w:r>
+      <w:proofErr w:type="spellEnd"/>
+      <w:r>
+        <w:t xml:space="preserve">, </w:t>
+      </w:r>
+      <w:proofErr w:type="spellStart"/>
+      <w:r>
+        <w:t>article</w:t>
+      </w:r>
+      <w:proofErr w:type="spellEnd"/>
+      <w:r>
+        <w:t xml:space="preserve"> y </w:t>
+      </w:r>
+      <w:proofErr w:type="spellStart"/>
+      <w:r>
+        <w:t>footer</w:t>
+      </w:r>
+      <w:proofErr w:type="spellEnd"/>
+      <w:r>
+        <w:t xml:space="preserve"> estas ayudan a que estructuremos nuestra información de una manera que el navegador la entienda mejor.</w:t>
       </w:r>
     </w:p>
     <w:p/>
@@ -1391,8 +2668,29 @@
           <w:numId w:val="1"/>
         </w:numPr>
       </w:pPr>
-      <w:r>
-        <w:t>Recordá cambiar el lenguaje a español &lt;html lang="es"&gt; porque esto les dice a los motores de búsqueda en que idioma esta tu sitio web.</w:t>
+      <w:proofErr w:type="spellStart"/>
+      <w:r>
+        <w:t>Recordá</w:t>
+      </w:r>
+      <w:proofErr w:type="spellEnd"/>
+      <w:r>
+        <w:t xml:space="preserve"> cambiar el lenguaje a español &lt;</w:t>
+      </w:r>
+      <w:proofErr w:type="spellStart"/>
+      <w:r>
+        <w:t>html</w:t>
+      </w:r>
+      <w:proofErr w:type="spellEnd"/>
+      <w:r>
+        <w:t xml:space="preserve"> </w:t>
+      </w:r>
+      <w:proofErr w:type="spellStart"/>
+      <w:r>
+        <w:t>lang</w:t>
+      </w:r>
+      <w:proofErr w:type="spellEnd"/>
+      <w:r>
+        <w:t>="es"&gt; porque esto les dice a los motores de búsqueda en que idioma esta tu sitio web.</w:t>
       </w:r>
     </w:p>
     <w:p>
@@ -1414,7 +2712,23 @@
         </w:numPr>
       </w:pPr>
       <w:r>
-        <w:t>En el index la lista de navegación al final del documento podía ir adentro del footer como una lista de enlaces común.</w:t>
+        <w:t xml:space="preserve">En el </w:t>
+      </w:r>
+      <w:proofErr w:type="spellStart"/>
+      <w:r>
+        <w:t>index</w:t>
+      </w:r>
+      <w:proofErr w:type="spellEnd"/>
+      <w:r>
+        <w:t xml:space="preserve"> la lista de navegación al final del documento podía ir adentro del </w:t>
+      </w:r>
+      <w:proofErr w:type="spellStart"/>
+      <w:r>
+        <w:t>footer</w:t>
+      </w:r>
+      <w:proofErr w:type="spellEnd"/>
+      <w:r>
+        <w:t xml:space="preserve"> como una lista de enlaces común.</w:t>
       </w:r>
     </w:p>
     <w:p/>
@@ -1460,30 +2774,41 @@
           <w:bCs/>
         </w:rPr>
       </w:pPr>
-      <w:r>
-        <w:rPr>
-          <w:rFonts w:ascii="Segoe UI Emoji" w:hAnsi="Segoe UI Emoji" w:cs="Segoe UI Emoji"/>
-          <w:b/>
-          <w:bCs/>
-        </w:rPr>
-        <w:t xml:space="preserve">Fortin Mauricio </w:t>
-      </w:r>
-    </w:p>
-    <w:p>
-      <w:pPr>
-        <w:rPr>
-          <w:rFonts w:ascii="Segoe UI Emoji" w:hAnsi="Segoe UI Emoji" w:cs="Segoe UI Emoji"/>
-          <w:b/>
-          <w:bCs/>
-        </w:rPr>
-      </w:pPr>
-    </w:p>
-    <w:p>
-      <w:pPr>
-        <w:rPr>
-          <w:rFonts w:ascii="Segoe UI Emoji" w:hAnsi="Segoe UI Emoji" w:cs="Segoe UI Emoji"/>
-        </w:rPr>
-      </w:pPr>
+      <w:proofErr w:type="spellStart"/>
+      <w:r>
+        <w:rPr>
+          <w:rFonts w:ascii="Segoe UI Emoji" w:hAnsi="Segoe UI Emoji" w:cs="Segoe UI Emoji"/>
+          <w:b/>
+          <w:bCs/>
+        </w:rPr>
+        <w:t>Fortin</w:t>
+      </w:r>
+      <w:proofErr w:type="spellEnd"/>
+      <w:r>
+        <w:rPr>
+          <w:rFonts w:ascii="Segoe UI Emoji" w:hAnsi="Segoe UI Emoji" w:cs="Segoe UI Emoji"/>
+          <w:b/>
+          <w:bCs/>
+        </w:rPr>
+        <w:t xml:space="preserve"> Mauricio </w:t>
+      </w:r>
+    </w:p>
+    <w:p>
+      <w:pPr>
+        <w:rPr>
+          <w:rFonts w:ascii="Segoe UI Emoji" w:hAnsi="Segoe UI Emoji" w:cs="Segoe UI Emoji"/>
+          <w:b/>
+          <w:bCs/>
+        </w:rPr>
+      </w:pPr>
+    </w:p>
+    <w:p>
+      <w:pPr>
+        <w:rPr>
+          <w:rFonts w:ascii="Segoe UI Emoji" w:hAnsi="Segoe UI Emoji" w:cs="Segoe UI Emoji"/>
+        </w:rPr>
+      </w:pPr>
+      <w:proofErr w:type="gramStart"/>
       <w:r>
         <w:rPr>
           <w:rFonts w:ascii="Segoe UI Emoji" w:hAnsi="Segoe UI Emoji" w:cs="Segoe UI Emoji"/>
@@ -1491,7 +2816,11 @@
         <w:t>🎉</w:t>
       </w:r>
       <w:r>
-        <w:t xml:space="preserve">¡Felicitaciones por la entrega del Desafío 01! </w:t>
+        <w:t>¡</w:t>
+      </w:r>
+      <w:proofErr w:type="gramEnd"/>
+      <w:r>
+        <w:t xml:space="preserve">Felicitaciones por la entrega del Desafío 01! </w:t>
       </w:r>
       <w:r>
         <w:rPr>
@@ -1509,7 +2838,6 @@
     <w:p/>
     <w:p>
       <w:r>
-        <w:lastRenderedPageBreak/>
         <w:t xml:space="preserve">Destaco que respetaste el orden de aplicación de etiquetas de encabezado (h1, h2 ...) y el manejo de etiquetas para textos es correcto. </w:t>
       </w:r>
     </w:p>
@@ -1530,7 +2858,47 @@
         </w:numPr>
       </w:pPr>
       <w:r>
-        <w:t>Falto aplicar etiquetas semánticas como main, header, section, article para mejorar la estructura del documento html.</w:t>
+        <w:t xml:space="preserve">Falto aplicar etiquetas semánticas como </w:t>
+      </w:r>
+      <w:proofErr w:type="spellStart"/>
+      <w:r>
+        <w:t>main</w:t>
+      </w:r>
+      <w:proofErr w:type="spellEnd"/>
+      <w:r>
+        <w:t xml:space="preserve">, </w:t>
+      </w:r>
+      <w:proofErr w:type="spellStart"/>
+      <w:r>
+        <w:t>header</w:t>
+      </w:r>
+      <w:proofErr w:type="spellEnd"/>
+      <w:r>
+        <w:t xml:space="preserve">, </w:t>
+      </w:r>
+      <w:proofErr w:type="spellStart"/>
+      <w:r>
+        <w:t>section</w:t>
+      </w:r>
+      <w:proofErr w:type="spellEnd"/>
+      <w:r>
+        <w:t xml:space="preserve">, </w:t>
+      </w:r>
+      <w:proofErr w:type="spellStart"/>
+      <w:r>
+        <w:t>article</w:t>
+      </w:r>
+      <w:proofErr w:type="spellEnd"/>
+      <w:r>
+        <w:t xml:space="preserve"> para mejorar la estructura del documento </w:t>
+      </w:r>
+      <w:proofErr w:type="spellStart"/>
+      <w:r>
+        <w:t>html</w:t>
+      </w:r>
+      <w:proofErr w:type="spellEnd"/>
+      <w:r>
+        <w:t>.</w:t>
       </w:r>
     </w:p>
     <w:p>
@@ -1552,7 +2920,56 @@
         </w:numPr>
       </w:pPr>
       <w:r>
-        <w:t>Los archivos html podias dejarlos sueltos en la raíz del proyecto o otra opción hubiera sido crear una carpeta de nombre pages y poner ahí dentro los archivos html de experiencia y educación y dejas suelto el index en la raíz del proyecto, esto te facilita también cuando armas la ruta de los enlaces con la etiqueta &lt;a&gt;</w:t>
+        <w:lastRenderedPageBreak/>
+        <w:t xml:space="preserve">Los archivos </w:t>
+      </w:r>
+      <w:proofErr w:type="spellStart"/>
+      <w:r>
+        <w:t>html</w:t>
+      </w:r>
+      <w:proofErr w:type="spellEnd"/>
+      <w:r>
+        <w:t xml:space="preserve"> </w:t>
+      </w:r>
+      <w:proofErr w:type="spellStart"/>
+      <w:r>
+        <w:t>podias</w:t>
+      </w:r>
+      <w:proofErr w:type="spellEnd"/>
+      <w:r>
+        <w:t xml:space="preserve"> dejarlos sueltos en la raíz del proyecto </w:t>
+      </w:r>
+      <w:proofErr w:type="spellStart"/>
+      <w:r>
+        <w:t>o</w:t>
+      </w:r>
+      <w:proofErr w:type="spellEnd"/>
+      <w:r>
+        <w:t xml:space="preserve"> otra opción hubiera sido crear una carpeta de nombre </w:t>
+      </w:r>
+      <w:proofErr w:type="spellStart"/>
+      <w:r>
+        <w:t>pages</w:t>
+      </w:r>
+      <w:proofErr w:type="spellEnd"/>
+      <w:r>
+        <w:t xml:space="preserve"> y poner ahí dentro los archivos </w:t>
+      </w:r>
+      <w:proofErr w:type="spellStart"/>
+      <w:r>
+        <w:t>html</w:t>
+      </w:r>
+      <w:proofErr w:type="spellEnd"/>
+      <w:r>
+        <w:t xml:space="preserve"> de experiencia y educación y dejas suelto el </w:t>
+      </w:r>
+      <w:proofErr w:type="spellStart"/>
+      <w:r>
+        <w:t>index</w:t>
+      </w:r>
+      <w:proofErr w:type="spellEnd"/>
+      <w:r>
+        <w:t xml:space="preserve"> en la raíz del proyecto, esto te facilita también cuando armas la ruta de los enlaces con la etiqueta &lt;a&gt;</w:t>
       </w:r>
     </w:p>
     <w:p>
@@ -1608,6 +3025,7 @@
           <w:bCs/>
         </w:rPr>
       </w:pPr>
+      <w:proofErr w:type="spellStart"/>
       <w:r>
         <w:rPr>
           <w:rFonts w:ascii="Segoe UI Emoji" w:hAnsi="Segoe UI Emoji" w:cs="Segoe UI Emoji"/>
@@ -1616,6 +3034,7 @@
         </w:rPr>
         <w:t>Gomez</w:t>
       </w:r>
+      <w:proofErr w:type="spellEnd"/>
       <w:r>
         <w:rPr>
           <w:rFonts w:ascii="Segoe UI Emoji" w:hAnsi="Segoe UI Emoji" w:cs="Segoe UI Emoji"/>
@@ -1648,6 +3067,7 @@
           <w:rFonts w:ascii="Segoe UI Emoji" w:hAnsi="Segoe UI Emoji" w:cs="Segoe UI Emoji"/>
         </w:rPr>
       </w:pPr>
+      <w:proofErr w:type="gramStart"/>
       <w:r>
         <w:rPr>
           <w:rFonts w:ascii="Segoe UI Emoji" w:hAnsi="Segoe UI Emoji" w:cs="Segoe UI Emoji"/>
@@ -1655,7 +3075,11 @@
         <w:t>🎉</w:t>
       </w:r>
       <w:r>
-        <w:t xml:space="preserve">¡Felicitaciones por la entrega del Desafío 01! </w:t>
+        <w:t>¡</w:t>
+      </w:r>
+      <w:proofErr w:type="gramEnd"/>
+      <w:r>
+        <w:t xml:space="preserve">Felicitaciones por la entrega del Desafío 01! </w:t>
       </w:r>
       <w:r>
         <w:rPr>
@@ -1673,7 +3097,15 @@
     <w:p/>
     <w:p>
       <w:r>
-        <w:t xml:space="preserve">Los archivos html están </w:t>
+        <w:t xml:space="preserve">Los archivos </w:t>
+      </w:r>
+      <w:proofErr w:type="spellStart"/>
+      <w:r>
+        <w:t>html</w:t>
+      </w:r>
+      <w:proofErr w:type="spellEnd"/>
+      <w:r>
+        <w:t xml:space="preserve"> están </w:t>
       </w:r>
       <w:r>
         <w:t xml:space="preserve">casi </w:t>
@@ -1691,7 +3123,47 @@
     <w:p/>
     <w:p>
       <w:r>
-        <w:t>Genial que hayas utilizado etiquetas semánticas como main, header, section, article y footer estas ayudan a que estructuremos nuestra información de una manera que el navegador la entienda mejor.</w:t>
+        <w:t xml:space="preserve">Genial que hayas utilizado etiquetas semánticas como </w:t>
+      </w:r>
+      <w:proofErr w:type="spellStart"/>
+      <w:r>
+        <w:t>main</w:t>
+      </w:r>
+      <w:proofErr w:type="spellEnd"/>
+      <w:r>
+        <w:t xml:space="preserve">, </w:t>
+      </w:r>
+      <w:proofErr w:type="spellStart"/>
+      <w:r>
+        <w:t>header</w:t>
+      </w:r>
+      <w:proofErr w:type="spellEnd"/>
+      <w:r>
+        <w:t xml:space="preserve">, </w:t>
+      </w:r>
+      <w:proofErr w:type="spellStart"/>
+      <w:r>
+        <w:t>section</w:t>
+      </w:r>
+      <w:proofErr w:type="spellEnd"/>
+      <w:r>
+        <w:t xml:space="preserve">, </w:t>
+      </w:r>
+      <w:proofErr w:type="spellStart"/>
+      <w:r>
+        <w:t>article</w:t>
+      </w:r>
+      <w:proofErr w:type="spellEnd"/>
+      <w:r>
+        <w:t xml:space="preserve"> y </w:t>
+      </w:r>
+      <w:proofErr w:type="spellStart"/>
+      <w:r>
+        <w:t>footer</w:t>
+      </w:r>
+      <w:proofErr w:type="spellEnd"/>
+      <w:r>
+        <w:t xml:space="preserve"> estas ayudan a que estructuremos nuestra información de una manera que el navegador la entienda mejor.</w:t>
       </w:r>
     </w:p>
     <w:p/>
@@ -1712,7 +3184,24 @@
         </w:numPr>
       </w:pPr>
       <w:r>
-        <w:t>En los archivos html de educación y experiencia te falto agregar la etiqueta body que contiene todo el contenido que se ve en el navegador.</w:t>
+        <w:lastRenderedPageBreak/>
+        <w:t xml:space="preserve">En los archivos </w:t>
+      </w:r>
+      <w:proofErr w:type="spellStart"/>
+      <w:r>
+        <w:t>html</w:t>
+      </w:r>
+      <w:proofErr w:type="spellEnd"/>
+      <w:r>
+        <w:t xml:space="preserve"> de educación y experiencia te falto agregar la etiqueta </w:t>
+      </w:r>
+      <w:proofErr w:type="spellStart"/>
+      <w:r>
+        <w:t>body</w:t>
+      </w:r>
+      <w:proofErr w:type="spellEnd"/>
+      <w:r>
+        <w:t xml:space="preserve"> que contiene todo el contenido que se ve en el navegador.</w:t>
       </w:r>
     </w:p>
     <w:p>
@@ -1805,6 +3294,7 @@
           <w:rFonts w:ascii="Segoe UI Emoji" w:hAnsi="Segoe UI Emoji" w:cs="Segoe UI Emoji"/>
         </w:rPr>
       </w:pPr>
+      <w:proofErr w:type="gramStart"/>
       <w:r>
         <w:rPr>
           <w:rFonts w:ascii="Segoe UI Emoji" w:hAnsi="Segoe UI Emoji" w:cs="Segoe UI Emoji"/>
@@ -1812,7 +3302,11 @@
         <w:t>🎉</w:t>
       </w:r>
       <w:r>
-        <w:t xml:space="preserve">¡Felicitaciones por la entrega del Desafío 08! </w:t>
+        <w:t>¡</w:t>
+      </w:r>
+      <w:proofErr w:type="gramEnd"/>
+      <w:r>
+        <w:t xml:space="preserve">Felicitaciones por la entrega del Desafío 08! </w:t>
       </w:r>
       <w:r>
         <w:rPr>
@@ -1858,7 +3352,23 @@
     </w:p>
     <w:p>
       <w:r>
-        <w:t>Implementaste correctamente media queries y la pagina quedo responsiva, el diseño con grid es</w:t>
+        <w:t xml:space="preserve">Implementaste correctamente media </w:t>
+      </w:r>
+      <w:proofErr w:type="spellStart"/>
+      <w:r>
+        <w:t>queries</w:t>
+      </w:r>
+      <w:proofErr w:type="spellEnd"/>
+      <w:r>
+        <w:t xml:space="preserve"> y la pagina quedo responsiva, el diseño con </w:t>
+      </w:r>
+      <w:proofErr w:type="spellStart"/>
+      <w:r>
+        <w:t>grid</w:t>
+      </w:r>
+      <w:proofErr w:type="spellEnd"/>
+      <w:r>
+        <w:t xml:space="preserve"> es</w:t>
       </w:r>
       <w:r>
         <w:t>t</w:t>
@@ -1872,7 +3382,6 @@
     </w:p>
     <w:p>
       <w:r>
-        <w:lastRenderedPageBreak/>
         <w:t>Los estilos están ok, genial que usaste selectores avanzados.</w:t>
       </w:r>
     </w:p>
@@ -1959,6 +3468,7 @@
           <w:rFonts w:ascii="Segoe UI Emoji" w:hAnsi="Segoe UI Emoji" w:cs="Segoe UI Emoji"/>
         </w:rPr>
       </w:pPr>
+      <w:proofErr w:type="gramStart"/>
       <w:r>
         <w:rPr>
           <w:rFonts w:ascii="Segoe UI Emoji" w:hAnsi="Segoe UI Emoji" w:cs="Segoe UI Emoji"/>
@@ -1966,7 +3476,11 @@
         <w:t>🎉</w:t>
       </w:r>
       <w:r>
-        <w:t xml:space="preserve">¡Felicitaciones por la entrega del Desafío 03! </w:t>
+        <w:t>¡</w:t>
+      </w:r>
+      <w:proofErr w:type="gramEnd"/>
+      <w:r>
+        <w:t xml:space="preserve">Felicitaciones por la entrega del Desafío 03! </w:t>
       </w:r>
       <w:r>
         <w:rPr>
@@ -1988,7 +3502,23 @@
     </w:p>
     <w:p>
       <w:r>
-        <w:t>El html impecable, correcta la estructura del form y sus elementos, bien seteadas las validaciones solicitadas. Los estilos solicitados están bien aplicados con el fondo y fuentes solicitadas.</w:t>
+        <w:t xml:space="preserve">El </w:t>
+      </w:r>
+      <w:proofErr w:type="spellStart"/>
+      <w:r>
+        <w:t>html</w:t>
+      </w:r>
+      <w:proofErr w:type="spellEnd"/>
+      <w:r>
+        <w:t xml:space="preserve"> impecable, correcta la estructura del </w:t>
+      </w:r>
+      <w:proofErr w:type="spellStart"/>
+      <w:r>
+        <w:t>form</w:t>
+      </w:r>
+      <w:proofErr w:type="spellEnd"/>
+      <w:r>
+        <w:t xml:space="preserve"> y sus elementos, bien seteadas las validaciones solicitadas. Los estilos solicitados están bien aplicados con el fondo y fuentes solicitadas.</w:t>
       </w:r>
     </w:p>
     <w:p/>
@@ -2046,6 +3576,7 @@
           <w:rFonts w:ascii="Segoe UI Emoji" w:hAnsi="Segoe UI Emoji" w:cs="Segoe UI Emoji"/>
         </w:rPr>
       </w:pPr>
+      <w:proofErr w:type="gramStart"/>
       <w:r>
         <w:rPr>
           <w:rFonts w:ascii="Segoe UI Emoji" w:hAnsi="Segoe UI Emoji" w:cs="Segoe UI Emoji"/>
@@ -2053,7 +3584,11 @@
         <w:t>🎉</w:t>
       </w:r>
       <w:r>
-        <w:t xml:space="preserve">¡Felicitaciones por la entrega del Desafío 03! </w:t>
+        <w:t>¡</w:t>
+      </w:r>
+      <w:proofErr w:type="gramEnd"/>
+      <w:r>
+        <w:t xml:space="preserve">Felicitaciones por la entrega del Desafío 03! </w:t>
       </w:r>
       <w:r>
         <w:rPr>
@@ -2075,14 +3610,29 @@
     </w:p>
     <w:p>
       <w:r>
-        <w:lastRenderedPageBreak/>
-        <w:t xml:space="preserve">El html </w:t>
+        <w:t xml:space="preserve">El </w:t>
+      </w:r>
+      <w:proofErr w:type="spellStart"/>
+      <w:r>
+        <w:t>html</w:t>
+      </w:r>
+      <w:proofErr w:type="spellEnd"/>
+      <w:r>
+        <w:t xml:space="preserve"> </w:t>
       </w:r>
       <w:r>
         <w:t xml:space="preserve">correcto y </w:t>
       </w:r>
       <w:r>
-        <w:t>correcta la estructura del form y sus elementos, bien seteadas las validaciones solicitadas. Los estilos solicitados están bien aplicados con el fondo y fuentes solicitadas.</w:t>
+        <w:t xml:space="preserve">correcta la estructura del </w:t>
+      </w:r>
+      <w:proofErr w:type="spellStart"/>
+      <w:r>
+        <w:t>form</w:t>
+      </w:r>
+      <w:proofErr w:type="spellEnd"/>
+      <w:r>
+        <w:t xml:space="preserve"> y sus elementos, bien seteadas las validaciones solicitadas. Los estilos solicitados están bien aplicados con el fondo y fuentes solicitadas.</w:t>
       </w:r>
     </w:p>
     <w:p>
@@ -2098,14 +3648,43 @@
       <w:r>
         <w:t xml:space="preserve"> </w:t>
       </w:r>
-      <w:r>
-        <w:t xml:space="preserve">html </w:t>
+      <w:proofErr w:type="spellStart"/>
+      <w:r>
+        <w:t>html</w:t>
+      </w:r>
+      <w:proofErr w:type="spellEnd"/>
+      <w:r>
+        <w:t xml:space="preserve"> </w:t>
       </w:r>
       <w:r>
         <w:t>en el tag</w:t>
       </w:r>
       <w:r>
-        <w:t xml:space="preserve"> header dejaría solo el h1 y luego el h2 podria ir adentro del main.</w:t>
+        <w:t xml:space="preserve"> </w:t>
+      </w:r>
+      <w:proofErr w:type="spellStart"/>
+      <w:r>
+        <w:t>header</w:t>
+      </w:r>
+      <w:proofErr w:type="spellEnd"/>
+      <w:r>
+        <w:t xml:space="preserve"> dejaría solo el h1 y luego el h2 </w:t>
+      </w:r>
+      <w:proofErr w:type="spellStart"/>
+      <w:r>
+        <w:t>podria</w:t>
+      </w:r>
+      <w:proofErr w:type="spellEnd"/>
+      <w:r>
+        <w:t xml:space="preserve"> ir adentro del </w:t>
+      </w:r>
+      <w:proofErr w:type="spellStart"/>
+      <w:r>
+        <w:t>main</w:t>
+      </w:r>
+      <w:proofErr w:type="spellEnd"/>
+      <w:r>
+        <w:t>.</w:t>
       </w:r>
     </w:p>
     <w:p>
@@ -2169,6 +3748,7 @@
           <w:rFonts w:ascii="Segoe UI Emoji" w:hAnsi="Segoe UI Emoji" w:cs="Segoe UI Emoji"/>
         </w:rPr>
       </w:pPr>
+      <w:proofErr w:type="gramStart"/>
       <w:r>
         <w:rPr>
           <w:rFonts w:ascii="Segoe UI Emoji" w:hAnsi="Segoe UI Emoji" w:cs="Segoe UI Emoji"/>
@@ -2176,7 +3756,11 @@
         <w:t>🎉</w:t>
       </w:r>
       <w:r>
-        <w:t xml:space="preserve">¡Felicitaciones por la entrega del Desafío 08! </w:t>
+        <w:t>¡</w:t>
+      </w:r>
+      <w:proofErr w:type="gramEnd"/>
+      <w:r>
+        <w:t xml:space="preserve">Felicitaciones por la entrega del Desafío 08! </w:t>
       </w:r>
       <w:r>
         <w:rPr>
@@ -2204,7 +3788,31 @@
     </w:p>
     <w:p>
       <w:r>
-        <w:t>Implementaste correctamente media queries y la pagina quedo responsiva, el diseño con grid esa perfecto y la funcionalidad del modal esta bien aplicada.</w:t>
+        <w:t xml:space="preserve">Implementaste correctamente media </w:t>
+      </w:r>
+      <w:proofErr w:type="spellStart"/>
+      <w:r>
+        <w:t>queries</w:t>
+      </w:r>
+      <w:proofErr w:type="spellEnd"/>
+      <w:r>
+        <w:t xml:space="preserve"> y la pagina quedo responsiva, el diseño con </w:t>
+      </w:r>
+      <w:proofErr w:type="spellStart"/>
+      <w:r>
+        <w:t>grid</w:t>
+      </w:r>
+      <w:proofErr w:type="spellEnd"/>
+      <w:r>
+        <w:t xml:space="preserve"> esa perfecto y la funcionalidad del modal </w:t>
+      </w:r>
+      <w:proofErr w:type="spellStart"/>
+      <w:r>
+        <w:t>esta</w:t>
+      </w:r>
+      <w:proofErr w:type="spellEnd"/>
+      <w:r>
+        <w:t xml:space="preserve"> bien aplicada.</w:t>
       </w:r>
     </w:p>
     <w:p>
@@ -2283,6 +3891,7 @@
           <w:rFonts w:ascii="Segoe UI Emoji" w:hAnsi="Segoe UI Emoji" w:cs="Segoe UI Emoji"/>
         </w:rPr>
       </w:pPr>
+      <w:proofErr w:type="gramStart"/>
       <w:r>
         <w:rPr>
           <w:rFonts w:ascii="Segoe UI Emoji" w:hAnsi="Segoe UI Emoji" w:cs="Segoe UI Emoji"/>
@@ -2290,7 +3899,11 @@
         <w:t>🎉</w:t>
       </w:r>
       <w:r>
-        <w:t xml:space="preserve">¡Felicitaciones por la entrega del Desafío 06! </w:t>
+        <w:t>¡</w:t>
+      </w:r>
+      <w:proofErr w:type="gramEnd"/>
+      <w:r>
+        <w:t xml:space="preserve">Felicitaciones por la entrega del Desafío 06! </w:t>
       </w:r>
       <w:r>
         <w:rPr>
@@ -2316,7 +3929,23 @@
     <w:p/>
     <w:p>
       <w:r>
-        <w:t>La implementación de arrays es correcta, cumpliste con la estructura de array tal cual se solicito en enunciado</w:t>
+        <w:t xml:space="preserve">La implementación de </w:t>
+      </w:r>
+      <w:proofErr w:type="spellStart"/>
+      <w:r>
+        <w:t>arrays</w:t>
+      </w:r>
+      <w:proofErr w:type="spellEnd"/>
+      <w:r>
+        <w:t xml:space="preserve"> es correcta, cumpliste con la estructura de array tal cual se </w:t>
+      </w:r>
+      <w:proofErr w:type="spellStart"/>
+      <w:r>
+        <w:t>solicito</w:t>
+      </w:r>
+      <w:proofErr w:type="spellEnd"/>
+      <w:r>
+        <w:t xml:space="preserve"> en enunciado</w:t>
       </w:r>
       <w:r>
         <w:t>.</w:t>
@@ -2341,7 +3970,15 @@
     <w:p/>
     <w:p>
       <w:r>
-        <w:t>La lógica de tu solución está perfecta. Destaco la prolijidad de tu código ayuda mucho para legibilidad del mismo.</w:t>
+        <w:t xml:space="preserve">La lógica de tu solución está perfecta. Destaco la prolijidad de tu código ayuda mucho para legibilidad </w:t>
+      </w:r>
+      <w:proofErr w:type="gramStart"/>
+      <w:r>
+        <w:t>del mismo</w:t>
+      </w:r>
+      <w:proofErr w:type="gramEnd"/>
+      <w:r>
+        <w:t>.</w:t>
       </w:r>
     </w:p>
     <w:p/>
@@ -2395,7 +4032,7 @@
 </file>
 
 <file path=word/numbering.xml><?xml version="1.0" encoding="utf-8"?>
-<w:numbering xmlns:wpc="http://schemas.microsoft.com/office/word/2010/wordprocessingCanvas" xmlns:cx="http://schemas.microsoft.com/office/drawing/2014/chartex" xmlns:cx1="http://schemas.microsoft.com/office/drawing/2015/9/8/chartex" xmlns:cx2="http://schemas.microsoft.com/office/drawing/2015/10/21/chartex" xmlns:cx3="http://schemas.microsoft.com/office/drawing/2016/5/9/chartex" xmlns:cx4="http://schemas.microsoft.com/office/drawing/2016/5/10/chartex" xmlns:cx5="http://schemas.microsoft.com/office/drawing/2016/5/11/chartex" xmlns:cx6="http://schemas.microsoft.com/office/drawing/2016/5/12/chartex" xmlns:cx7="http://schemas.microsoft.com/office/drawing/2016/5/13/chartex" xmlns:cx8="http://schemas.microsoft.com/office/drawing/2016/5/14/chartex" xmlns:mc="http://schemas.openxmlformats.org/markup-compatibility/2006" xmlns:aink="http://schemas.microsoft.com/office/drawing/2016/ink" xmlns:am3d="http://schemas.microsoft.com/office/drawing/2017/model3d" xmlns:o="urn:schemas-microsoft-com:office:office" xmlns:r="http://schemas.openxmlformats.org/officeDocument/2006/relationships" xmlns:m="http://schemas.openxmlformats.org/officeDocument/2006/math" xmlns:v="urn:schemas-microsoft-com:vml" xmlns:wp14="http://schemas.microsoft.com/office/word/2010/wordprocessingDrawing" xmlns:wp="http://schemas.openxmlformats.org/drawingml/2006/wordprocessingDrawing" xmlns:w10="urn:schemas-microsoft-com:office:word" xmlns:w="http://schemas.openxmlformats.org/wordprocessingml/2006/main" xmlns:w14="http://schemas.microsoft.com/office/word/2010/wordml" xmlns:w15="http://schemas.microsoft.com/office/word/2012/wordml" xmlns:w16cex="http://schemas.microsoft.com/office/word/2018/wordml/cex" xmlns:w16cid="http://schemas.microsoft.com/office/word/2016/wordml/cid" xmlns:w16="http://schemas.microsoft.com/office/word/2018/wordml" xmlns:w16sdtdh="http://schemas.microsoft.com/office/word/2020/wordml/sdtdatahash" xmlns:w16se="http://schemas.microsoft.com/office/word/2015/wordml/symex" xmlns:wpg="http://schemas.microsoft.com/office/word/2010/wordprocessingGroup" xmlns:wpi="http://schemas.microsoft.com/office/word/2010/wordprocessingInk" xmlns:wne="http://schemas.microsoft.com/office/word/2006/wordml" xmlns:wps="http://schemas.microsoft.com/office/word/2010/wordprocessingShape" mc:Ignorable="w14 w15 w16se w16cid w16 w16cex w16sdtdh wp14">
+<w:numbering xmlns:wpc="http://schemas.microsoft.com/office/word/2010/wordprocessingCanvas" xmlns:cx="http://schemas.microsoft.com/office/drawing/2014/chartex" xmlns:cx1="http://schemas.microsoft.com/office/drawing/2015/9/8/chartex" xmlns:cx2="http://schemas.microsoft.com/office/drawing/2015/10/21/chartex" xmlns:cx3="http://schemas.microsoft.com/office/drawing/2016/5/9/chartex" xmlns:cx4="http://schemas.microsoft.com/office/drawing/2016/5/10/chartex" xmlns:cx5="http://schemas.microsoft.com/office/drawing/2016/5/11/chartex" xmlns:cx6="http://schemas.microsoft.com/office/drawing/2016/5/12/chartex" xmlns:cx7="http://schemas.microsoft.com/office/drawing/2016/5/13/chartex" xmlns:cx8="http://schemas.microsoft.com/office/drawing/2016/5/14/chartex" xmlns:mc="http://schemas.openxmlformats.org/markup-compatibility/2006" xmlns:aink="http://schemas.microsoft.com/office/drawing/2016/ink" xmlns:am3d="http://schemas.microsoft.com/office/drawing/2017/model3d" xmlns:o="urn:schemas-microsoft-com:office:office" xmlns:oel="http://schemas.microsoft.com/office/2019/extlst" xmlns:r="http://schemas.openxmlformats.org/officeDocument/2006/relationships" xmlns:m="http://schemas.openxmlformats.org/officeDocument/2006/math" xmlns:v="urn:schemas-microsoft-com:vml" xmlns:wp14="http://schemas.microsoft.com/office/word/2010/wordprocessingDrawing" xmlns:wp="http://schemas.openxmlformats.org/drawingml/2006/wordprocessingDrawing" xmlns:w10="urn:schemas-microsoft-com:office:word" xmlns:w="http://schemas.openxmlformats.org/wordprocessingml/2006/main" xmlns:w14="http://schemas.microsoft.com/office/word/2010/wordml" xmlns:w15="http://schemas.microsoft.com/office/word/2012/wordml" xmlns:w16cex="http://schemas.microsoft.com/office/word/2018/wordml/cex" xmlns:w16cid="http://schemas.microsoft.com/office/word/2016/wordml/cid" xmlns:w16="http://schemas.microsoft.com/office/word/2018/wordml" xmlns:w16du="http://schemas.microsoft.com/office/word/2023/wordml/word16du" xmlns:w16sdtdh="http://schemas.microsoft.com/office/word/2020/wordml/sdtdatahash" xmlns:w16sdtfl="http://schemas.microsoft.com/office/word/2024/wordml/sdtformatlock" xmlns:w16se="http://schemas.microsoft.com/office/word/2015/wordml/symex" xmlns:wpg="http://schemas.microsoft.com/office/word/2010/wordprocessingGroup" xmlns:wpi="http://schemas.microsoft.com/office/word/2010/wordprocessingInk" xmlns:wne="http://schemas.microsoft.com/office/word/2006/wordml" xmlns:wps="http://schemas.microsoft.com/office/word/2010/wordprocessingShape" mc:Ignorable="w14 w15 w16se w16cid w16 w16cex w16sdtdh w16sdtfl w16du wp14">
   <w:abstractNum w:abstractNumId="0" w15:restartNumberingAfterBreak="0">
     <w:nsid w:val="2A776073"/>
     <w:multiLevelType w:val="hybridMultilevel"/>
@@ -2735,20 +4372,20 @@
       </w:rPr>
     </w:lvl>
   </w:abstractNum>
-  <w:num w:numId="1">
+  <w:num w:numId="1" w16cid:durableId="1659915518">
     <w:abstractNumId w:val="1"/>
   </w:num>
-  <w:num w:numId="2">
+  <w:num w:numId="2" w16cid:durableId="440299157">
     <w:abstractNumId w:val="2"/>
   </w:num>
-  <w:num w:numId="3">
+  <w:num w:numId="3" w16cid:durableId="538471395">
     <w:abstractNumId w:val="0"/>
   </w:num>
 </w:numbering>
 </file>
 
 <file path=word/styles.xml><?xml version="1.0" encoding="utf-8"?>
-<w:styles xmlns:mc="http://schemas.openxmlformats.org/markup-compatibility/2006" xmlns:r="http://schemas.openxmlformats.org/officeDocument/2006/relationships" xmlns:w="http://schemas.openxmlformats.org/wordprocessingml/2006/main" xmlns:w14="http://schemas.microsoft.com/office/word/2010/wordml" xmlns:w15="http://schemas.microsoft.com/office/word/2012/wordml" xmlns:w16cex="http://schemas.microsoft.com/office/word/2018/wordml/cex" xmlns:w16cid="http://schemas.microsoft.com/office/word/2016/wordml/cid" xmlns:w16="http://schemas.microsoft.com/office/word/2018/wordml" xmlns:w16sdtdh="http://schemas.microsoft.com/office/word/2020/wordml/sdtdatahash" xmlns:w16se="http://schemas.microsoft.com/office/word/2015/wordml/symex" mc:Ignorable="w14 w15 w16se w16cid w16 w16cex w16sdtdh">
+<w:styles xmlns:mc="http://schemas.openxmlformats.org/markup-compatibility/2006" xmlns:r="http://schemas.openxmlformats.org/officeDocument/2006/relationships" xmlns:w="http://schemas.openxmlformats.org/wordprocessingml/2006/main" xmlns:w14="http://schemas.microsoft.com/office/word/2010/wordml" xmlns:w15="http://schemas.microsoft.com/office/word/2012/wordml" xmlns:w16cex="http://schemas.microsoft.com/office/word/2018/wordml/cex" xmlns:w16cid="http://schemas.microsoft.com/office/word/2016/wordml/cid" xmlns:w16="http://schemas.microsoft.com/office/word/2018/wordml" xmlns:w16du="http://schemas.microsoft.com/office/word/2023/wordml/word16du" xmlns:w16sdtdh="http://schemas.microsoft.com/office/word/2020/wordml/sdtdatahash" xmlns:w16sdtfl="http://schemas.microsoft.com/office/word/2024/wordml/sdtformatlock" xmlns:w16se="http://schemas.microsoft.com/office/word/2015/wordml/symex" mc:Ignorable="w14 w15 w16se w16cid w16 w16cex w16sdtdh w16sdtfl w16du">
   <w:docDefaults>
     <w:rPrDefault>
       <w:rPr>
@@ -3145,7 +4782,7 @@
   <w:style w:type="paragraph" w:default="1" w:styleId="Normal">
     <w:name w:val="Normal"/>
     <w:qFormat/>
-    <w:rsid w:val="00785912"/>
+    <w:rsid w:val="00A23EBF"/>
     <w:rPr>
       <w:kern w:val="2"/>
       <w14:ligatures w14:val="standardContextual"/>

</xml_diff>